<commit_message>
inserted all module to top level design
</commit_message>
<xml_diff>
--- a/RCB_HSID.docx
+++ b/RCB_HSID.docx
@@ -20323,8 +20323,20 @@
     <w:p>
       <w:pPr>
         <w:pStyle w:val="Heading3"/>
+        <w:rPr>
+          <w:highlight w:val="green"/>
+          <w:rPrChange w:id="905" w:author="Yonatan Zohar" w:date="2024-03-03T14:51:00Z">
+            <w:rPr/>
+          </w:rPrChange>
+        </w:rPr>
       </w:pPr>
       <w:r>
+        <w:rPr>
+          <w:highlight w:val="green"/>
+          <w:rPrChange w:id="906" w:author="Yonatan Zohar" w:date="2024-03-03T14:51:00Z">
+            <w:rPr/>
+          </w:rPrChange>
+        </w:rPr>
         <w:lastRenderedPageBreak/>
         <w:t>FPGA FAN 1 Tacho</w:t>
       </w:r>
@@ -20332,20 +20344,26 @@
     <w:p>
       <w:pPr>
         <w:rPr>
+          <w:highlight w:val="green"/>
           <w:lang w:val="en-US"/>
+          <w:rPrChange w:id="907" w:author="Yonatan Zohar" w:date="2024-03-03T14:51:00Z">
+            <w:rPr>
+              <w:lang w:val="en-US"/>
+            </w:rPr>
+          </w:rPrChange>
         </w:rPr>
       </w:pPr>
       <w:r>
         <w:rPr>
+          <w:highlight w:val="green"/>
           <w:lang w:val="en-US"/>
+          <w:rPrChange w:id="908" w:author="Yonatan Zohar" w:date="2024-03-03T14:51:00Z">
+            <w:rPr>
+              <w:lang w:val="en-US"/>
+            </w:rPr>
+          </w:rPrChange>
         </w:rPr>
-        <w:t xml:space="preserve">Address: </w:t>
-      </w:r>
-      <w:r>
-        <w:rPr>
-          <w:lang w:val="en-US"/>
-        </w:rPr>
-        <w:t>0x16</w:t>
+        <w:t>Address: 0x16</w:t>
       </w:r>
     </w:p>
     <w:tbl>
@@ -20370,12 +20388,24 @@
           <w:p>
             <w:pPr>
               <w:rPr>
-                <w:lang w:val="en-US"/>
-              </w:rPr>
-            </w:pPr>
-            <w:r>
-              <w:rPr>
-                <w:lang w:val="en-US"/>
+                <w:highlight w:val="green"/>
+                <w:lang w:val="en-US"/>
+                <w:rPrChange w:id="909" w:author="Yonatan Zohar" w:date="2024-03-03T14:51:00Z">
+                  <w:rPr>
+                    <w:lang w:val="en-US"/>
+                  </w:rPr>
+                </w:rPrChange>
+              </w:rPr>
+            </w:pPr>
+            <w:r>
+              <w:rPr>
+                <w:highlight w:val="green"/>
+                <w:lang w:val="en-US"/>
+                <w:rPrChange w:id="910" w:author="Yonatan Zohar" w:date="2024-03-03T14:51:00Z">
+                  <w:rPr>
+                    <w:lang w:val="en-US"/>
+                  </w:rPr>
+                </w:rPrChange>
               </w:rPr>
               <w:t>Bit</w:t>
             </w:r>
@@ -20389,12 +20419,24 @@
           <w:p>
             <w:pPr>
               <w:rPr>
-                <w:lang w:val="en-US"/>
-              </w:rPr>
-            </w:pPr>
-            <w:r>
-              <w:rPr>
-                <w:lang w:val="en-US"/>
+                <w:highlight w:val="green"/>
+                <w:lang w:val="en-US"/>
+                <w:rPrChange w:id="911" w:author="Yonatan Zohar" w:date="2024-03-03T14:51:00Z">
+                  <w:rPr>
+                    <w:lang w:val="en-US"/>
+                  </w:rPr>
+                </w:rPrChange>
+              </w:rPr>
+            </w:pPr>
+            <w:r>
+              <w:rPr>
+                <w:highlight w:val="green"/>
+                <w:lang w:val="en-US"/>
+                <w:rPrChange w:id="912" w:author="Yonatan Zohar" w:date="2024-03-03T14:51:00Z">
+                  <w:rPr>
+                    <w:lang w:val="en-US"/>
+                  </w:rPr>
+                </w:rPrChange>
               </w:rPr>
               <w:t>Field</w:t>
             </w:r>
@@ -20408,12 +20450,24 @@
           <w:p>
             <w:pPr>
               <w:rPr>
-                <w:lang w:val="en-US"/>
-              </w:rPr>
-            </w:pPr>
-            <w:r>
-              <w:rPr>
-                <w:lang w:val="en-US"/>
+                <w:highlight w:val="green"/>
+                <w:lang w:val="en-US"/>
+                <w:rPrChange w:id="913" w:author="Yonatan Zohar" w:date="2024-03-03T14:51:00Z">
+                  <w:rPr>
+                    <w:lang w:val="en-US"/>
+                  </w:rPr>
+                </w:rPrChange>
+              </w:rPr>
+            </w:pPr>
+            <w:r>
+              <w:rPr>
+                <w:highlight w:val="green"/>
+                <w:lang w:val="en-US"/>
+                <w:rPrChange w:id="914" w:author="Yonatan Zohar" w:date="2024-03-03T14:51:00Z">
+                  <w:rPr>
+                    <w:lang w:val="en-US"/>
+                  </w:rPr>
+                </w:rPrChange>
               </w:rPr>
               <w:t>Type</w:t>
             </w:r>
@@ -20427,12 +20481,24 @@
           <w:p>
             <w:pPr>
               <w:rPr>
-                <w:lang w:val="en-US"/>
-              </w:rPr>
-            </w:pPr>
-            <w:r>
-              <w:rPr>
-                <w:lang w:val="en-US"/>
+                <w:highlight w:val="green"/>
+                <w:lang w:val="en-US"/>
+                <w:rPrChange w:id="915" w:author="Yonatan Zohar" w:date="2024-03-03T14:51:00Z">
+                  <w:rPr>
+                    <w:lang w:val="en-US"/>
+                  </w:rPr>
+                </w:rPrChange>
+              </w:rPr>
+            </w:pPr>
+            <w:r>
+              <w:rPr>
+                <w:highlight w:val="green"/>
+                <w:lang w:val="en-US"/>
+                <w:rPrChange w:id="916" w:author="Yonatan Zohar" w:date="2024-03-03T14:51:00Z">
+                  <w:rPr>
+                    <w:lang w:val="en-US"/>
+                  </w:rPr>
+                </w:rPrChange>
               </w:rPr>
               <w:t xml:space="preserve">Encoding\reset </w:t>
             </w:r>
@@ -20446,12 +20512,24 @@
           <w:p>
             <w:pPr>
               <w:rPr>
-                <w:lang w:val="en-US"/>
-              </w:rPr>
-            </w:pPr>
-            <w:r>
-              <w:rPr>
-                <w:lang w:val="en-US"/>
+                <w:highlight w:val="green"/>
+                <w:lang w:val="en-US"/>
+                <w:rPrChange w:id="917" w:author="Yonatan Zohar" w:date="2024-03-03T14:51:00Z">
+                  <w:rPr>
+                    <w:lang w:val="en-US"/>
+                  </w:rPr>
+                </w:rPrChange>
+              </w:rPr>
+            </w:pPr>
+            <w:r>
+              <w:rPr>
+                <w:highlight w:val="green"/>
+                <w:lang w:val="en-US"/>
+                <w:rPrChange w:id="918" w:author="Yonatan Zohar" w:date="2024-03-03T14:51:00Z">
+                  <w:rPr>
+                    <w:lang w:val="en-US"/>
+                  </w:rPr>
+                </w:rPrChange>
               </w:rPr>
               <w:t>Description</w:t>
             </w:r>
@@ -20467,13 +20545,33 @@
             <w:tcW w:w="908" w:type="dxa"/>
           </w:tcPr>
           <w:p>
-            <w:r>
-              <w:rPr>
-                <w:lang w:val="en-US"/>
+            <w:pPr>
+              <w:rPr>
+                <w:highlight w:val="green"/>
+                <w:rPrChange w:id="919" w:author="Yonatan Zohar" w:date="2024-03-03T14:51:00Z">
+                  <w:rPr/>
+                </w:rPrChange>
+              </w:rPr>
+            </w:pPr>
+            <w:r>
+              <w:rPr>
+                <w:highlight w:val="green"/>
+                <w:lang w:val="en-US"/>
+                <w:rPrChange w:id="920" w:author="Yonatan Zohar" w:date="2024-03-03T14:51:00Z">
+                  <w:rPr>
+                    <w:lang w:val="en-US"/>
+                  </w:rPr>
+                </w:rPrChange>
               </w:rPr>
               <w:t>31:</w:t>
             </w:r>
             <w:r>
+              <w:rPr>
+                <w:highlight w:val="green"/>
+                <w:rPrChange w:id="921" w:author="Yonatan Zohar" w:date="2024-03-03T14:51:00Z">
+                  <w:rPr/>
+                </w:rPrChange>
+              </w:rPr>
               <w:t>14</w:t>
             </w:r>
           </w:p>
@@ -20485,12 +20583,24 @@
           <w:p>
             <w:pPr>
               <w:rPr>
-                <w:lang w:val="en-US"/>
-              </w:rPr>
-            </w:pPr>
-            <w:r>
-              <w:rPr>
-                <w:lang w:val="en-US"/>
+                <w:highlight w:val="green"/>
+                <w:lang w:val="en-US"/>
+                <w:rPrChange w:id="922" w:author="Yonatan Zohar" w:date="2024-03-03T14:51:00Z">
+                  <w:rPr>
+                    <w:lang w:val="en-US"/>
+                  </w:rPr>
+                </w:rPrChange>
+              </w:rPr>
+            </w:pPr>
+            <w:r>
+              <w:rPr>
+                <w:highlight w:val="green"/>
+                <w:lang w:val="en-US"/>
+                <w:rPrChange w:id="923" w:author="Yonatan Zohar" w:date="2024-03-03T14:51:00Z">
+                  <w:rPr>
+                    <w:lang w:val="en-US"/>
+                  </w:rPr>
+                </w:rPrChange>
               </w:rPr>
               <w:t>SPARE</w:t>
             </w:r>
@@ -20503,12 +20613,24 @@
           <w:p>
             <w:pPr>
               <w:rPr>
-                <w:lang w:val="en-US"/>
-              </w:rPr>
-            </w:pPr>
-            <w:r>
-              <w:rPr>
-                <w:lang w:val="en-US"/>
+                <w:highlight w:val="green"/>
+                <w:lang w:val="en-US"/>
+                <w:rPrChange w:id="924" w:author="Yonatan Zohar" w:date="2024-03-03T14:51:00Z">
+                  <w:rPr>
+                    <w:lang w:val="en-US"/>
+                  </w:rPr>
+                </w:rPrChange>
+              </w:rPr>
+            </w:pPr>
+            <w:r>
+              <w:rPr>
+                <w:highlight w:val="green"/>
+                <w:lang w:val="en-US"/>
+                <w:rPrChange w:id="925" w:author="Yonatan Zohar" w:date="2024-03-03T14:51:00Z">
+                  <w:rPr>
+                    <w:lang w:val="en-US"/>
+                  </w:rPr>
+                </w:rPrChange>
               </w:rPr>
               <w:t>R-W</w:t>
             </w:r>
@@ -20521,7 +20643,13 @@
           <w:p>
             <w:pPr>
               <w:rPr>
-                <w:lang w:val="en-US"/>
+                <w:highlight w:val="green"/>
+                <w:lang w:val="en-US"/>
+                <w:rPrChange w:id="926" w:author="Yonatan Zohar" w:date="2024-03-03T14:51:00Z">
+                  <w:rPr>
+                    <w:lang w:val="en-US"/>
+                  </w:rPr>
+                </w:rPrChange>
               </w:rPr>
             </w:pPr>
           </w:p>
@@ -20533,12 +20661,24 @@
           <w:p>
             <w:pPr>
               <w:rPr>
-                <w:lang w:val="en-US"/>
-              </w:rPr>
-            </w:pPr>
-            <w:r>
-              <w:rPr>
-                <w:lang w:val="en-US"/>
+                <w:highlight w:val="green"/>
+                <w:lang w:val="en-US"/>
+                <w:rPrChange w:id="927" w:author="Yonatan Zohar" w:date="2024-03-03T14:51:00Z">
+                  <w:rPr>
+                    <w:lang w:val="en-US"/>
+                  </w:rPr>
+                </w:rPrChange>
+              </w:rPr>
+            </w:pPr>
+            <w:r>
+              <w:rPr>
+                <w:highlight w:val="green"/>
+                <w:lang w:val="en-US"/>
+                <w:rPrChange w:id="928" w:author="Yonatan Zohar" w:date="2024-03-03T14:51:00Z">
+                  <w:rPr>
+                    <w:lang w:val="en-US"/>
+                  </w:rPr>
+                </w:rPrChange>
               </w:rPr>
               <w:t>Set to ‘0’</w:t>
             </w:r>
@@ -20554,7 +20694,21 @@
             <w:tcW w:w="908" w:type="dxa"/>
           </w:tcPr>
           <w:p>
-            <w:r>
+            <w:pPr>
+              <w:rPr>
+                <w:highlight w:val="green"/>
+                <w:rPrChange w:id="929" w:author="Yonatan Zohar" w:date="2024-03-03T14:51:00Z">
+                  <w:rPr/>
+                </w:rPrChange>
+              </w:rPr>
+            </w:pPr>
+            <w:r>
+              <w:rPr>
+                <w:highlight w:val="green"/>
+                <w:rPrChange w:id="930" w:author="Yonatan Zohar" w:date="2024-03-03T14:51:00Z">
+                  <w:rPr/>
+                </w:rPrChange>
+              </w:rPr>
               <w:t>23:16</w:t>
             </w:r>
           </w:p>
@@ -20564,7 +20718,21 @@
             <w:tcW w:w="3746" w:type="dxa"/>
           </w:tcPr>
           <w:p>
-            <w:r>
+            <w:pPr>
+              <w:rPr>
+                <w:highlight w:val="green"/>
+                <w:rPrChange w:id="931" w:author="Yonatan Zohar" w:date="2024-03-03T14:51:00Z">
+                  <w:rPr/>
+                </w:rPrChange>
+              </w:rPr>
+            </w:pPr>
+            <w:r>
+              <w:rPr>
+                <w:highlight w:val="green"/>
+                <w:rPrChange w:id="932" w:author="Yonatan Zohar" w:date="2024-03-03T14:51:00Z">
+                  <w:rPr/>
+                </w:rPrChange>
+              </w:rPr>
               <w:t>FAN 1 READ NUMBER</w:t>
             </w:r>
           </w:p>
@@ -20574,7 +20742,21 @@
             <w:tcW w:w="703" w:type="dxa"/>
           </w:tcPr>
           <w:p>
-            <w:r>
+            <w:pPr>
+              <w:rPr>
+                <w:highlight w:val="green"/>
+                <w:rPrChange w:id="933" w:author="Yonatan Zohar" w:date="2024-03-03T14:51:00Z">
+                  <w:rPr/>
+                </w:rPrChange>
+              </w:rPr>
+            </w:pPr>
+            <w:r>
+              <w:rPr>
+                <w:highlight w:val="green"/>
+                <w:rPrChange w:id="934" w:author="Yonatan Zohar" w:date="2024-03-03T14:51:00Z">
+                  <w:rPr/>
+                </w:rPrChange>
+              </w:rPr>
               <w:t>R-O</w:t>
             </w:r>
           </w:p>
@@ -20586,7 +20768,13 @@
           <w:p>
             <w:pPr>
               <w:rPr>
-                <w:lang w:val="en-US"/>
+                <w:highlight w:val="green"/>
+                <w:lang w:val="en-US"/>
+                <w:rPrChange w:id="935" w:author="Yonatan Zohar" w:date="2024-03-03T14:51:00Z">
+                  <w:rPr>
+                    <w:lang w:val="en-US"/>
+                  </w:rPr>
+                </w:rPrChange>
               </w:rPr>
             </w:pPr>
           </w:p>
@@ -20596,7 +20784,21 @@
             <w:tcW w:w="3340" w:type="dxa"/>
           </w:tcPr>
           <w:p>
-            <w:r>
+            <w:pPr>
+              <w:rPr>
+                <w:highlight w:val="green"/>
+                <w:rPrChange w:id="936" w:author="Yonatan Zohar" w:date="2024-03-03T14:51:00Z">
+                  <w:rPr/>
+                </w:rPrChange>
+              </w:rPr>
+            </w:pPr>
+            <w:r>
+              <w:rPr>
+                <w:highlight w:val="green"/>
+                <w:rPrChange w:id="937" w:author="Yonatan Zohar" w:date="2024-03-03T14:51:00Z">
+                  <w:rPr/>
+                </w:rPrChange>
+              </w:rPr>
               <w:t>Updated +1 at Fan tacho update</w:t>
             </w:r>
           </w:p>
@@ -20611,7 +20813,21 @@
             <w:tcW w:w="908" w:type="dxa"/>
           </w:tcPr>
           <w:p>
-            <w:r>
+            <w:pPr>
+              <w:rPr>
+                <w:highlight w:val="green"/>
+                <w:rPrChange w:id="938" w:author="Yonatan Zohar" w:date="2024-03-03T14:51:00Z">
+                  <w:rPr/>
+                </w:rPrChange>
+              </w:rPr>
+            </w:pPr>
+            <w:r>
+              <w:rPr>
+                <w:highlight w:val="green"/>
+                <w:rPrChange w:id="939" w:author="Yonatan Zohar" w:date="2024-03-03T14:51:00Z">
+                  <w:rPr/>
+                </w:rPrChange>
+              </w:rPr>
               <w:t>15:0</w:t>
             </w:r>
           </w:p>
@@ -20621,7 +20837,21 @@
             <w:tcW w:w="3746" w:type="dxa"/>
           </w:tcPr>
           <w:p>
-            <w:r>
+            <w:pPr>
+              <w:rPr>
+                <w:highlight w:val="green"/>
+                <w:rPrChange w:id="940" w:author="Yonatan Zohar" w:date="2024-03-03T14:51:00Z">
+                  <w:rPr/>
+                </w:rPrChange>
+              </w:rPr>
+            </w:pPr>
+            <w:r>
+              <w:rPr>
+                <w:highlight w:val="green"/>
+                <w:rPrChange w:id="941" w:author="Yonatan Zohar" w:date="2024-03-03T14:51:00Z">
+                  <w:rPr/>
+                </w:rPrChange>
+              </w:rPr>
               <w:t>FAN 1 TACHO</w:t>
             </w:r>
           </w:p>
@@ -20631,7 +20861,21 @@
             <w:tcW w:w="703" w:type="dxa"/>
           </w:tcPr>
           <w:p>
-            <w:r>
+            <w:pPr>
+              <w:rPr>
+                <w:highlight w:val="green"/>
+                <w:rPrChange w:id="942" w:author="Yonatan Zohar" w:date="2024-03-03T14:51:00Z">
+                  <w:rPr/>
+                </w:rPrChange>
+              </w:rPr>
+            </w:pPr>
+            <w:r>
+              <w:rPr>
+                <w:highlight w:val="green"/>
+                <w:rPrChange w:id="943" w:author="Yonatan Zohar" w:date="2024-03-03T14:51:00Z">
+                  <w:rPr/>
+                </w:rPrChange>
+              </w:rPr>
               <w:t>R-O</w:t>
             </w:r>
           </w:p>
@@ -20643,7 +20887,13 @@
           <w:p>
             <w:pPr>
               <w:rPr>
-                <w:lang w:val="en-US"/>
+                <w:highlight w:val="green"/>
+                <w:lang w:val="en-US"/>
+                <w:rPrChange w:id="944" w:author="Yonatan Zohar" w:date="2024-03-03T14:51:00Z">
+                  <w:rPr>
+                    <w:lang w:val="en-US"/>
+                  </w:rPr>
+                </w:rPrChange>
               </w:rPr>
             </w:pPr>
           </w:p>
@@ -20653,7 +20903,21 @@
             <w:tcW w:w="3340" w:type="dxa"/>
           </w:tcPr>
           <w:p>
-            <w:r>
+            <w:pPr>
+              <w:rPr>
+                <w:highlight w:val="green"/>
+                <w:rPrChange w:id="945" w:author="Yonatan Zohar" w:date="2024-03-03T14:51:00Z">
+                  <w:rPr/>
+                </w:rPrChange>
+              </w:rPr>
+            </w:pPr>
+            <w:r>
+              <w:rPr>
+                <w:highlight w:val="green"/>
+                <w:rPrChange w:id="946" w:author="Yonatan Zohar" w:date="2024-03-03T14:51:00Z">
+                  <w:rPr/>
+                </w:rPrChange>
+              </w:rPr>
               <w:t>Measured pulses per 0.2 Sec.</w:t>
             </w:r>
           </w:p>
@@ -20661,11 +20925,31 @@
       </w:tr>
     </w:tbl>
     <w:p>
+      <w:pPr>
+        <w:rPr>
+          <w:highlight w:val="green"/>
+          <w:rPrChange w:id="947" w:author="Yonatan Zohar" w:date="2024-03-03T14:51:00Z">
+            <w:rPr/>
+          </w:rPrChange>
+        </w:rPr>
+      </w:pPr>
       <w:r>
+        <w:rPr>
+          <w:highlight w:val="green"/>
+          <w:rPrChange w:id="948" w:author="Yonatan Zohar" w:date="2024-03-03T14:51:00Z">
+            <w:rPr/>
+          </w:rPrChange>
+        </w:rPr>
         <w:t xml:space="preserve">Tacho input pulses are counter per 0.2Sec. register is updated every 0.2Sec, read number is update +1 for any Tacho </w:t>
       </w:r>
       <w:proofErr w:type="gramStart"/>
       <w:r>
+        <w:rPr>
+          <w:highlight w:val="green"/>
+          <w:rPrChange w:id="949" w:author="Yonatan Zohar" w:date="2024-03-03T14:51:00Z">
+            <w:rPr/>
+          </w:rPrChange>
+        </w:rPr>
         <w:t>update</w:t>
       </w:r>
       <w:proofErr w:type="gramEnd"/>
@@ -20673,28 +20957,46 @@
     <w:p>
       <w:pPr>
         <w:pStyle w:val="Heading3"/>
+        <w:rPr>
+          <w:highlight w:val="green"/>
+          <w:rPrChange w:id="950" w:author="Yonatan Zohar" w:date="2024-03-03T14:51:00Z">
+            <w:rPr/>
+          </w:rPrChange>
+        </w:rPr>
       </w:pPr>
       <w:r>
+        <w:rPr>
+          <w:highlight w:val="green"/>
+          <w:rPrChange w:id="951" w:author="Yonatan Zohar" w:date="2024-03-03T14:51:00Z">
+            <w:rPr/>
+          </w:rPrChange>
+        </w:rPr>
         <w:t>FPGA FAN 1 PWM</w:t>
       </w:r>
     </w:p>
     <w:p>
       <w:pPr>
         <w:rPr>
+          <w:highlight w:val="green"/>
           <w:lang w:val="en-US"/>
+          <w:rPrChange w:id="952" w:author="Yonatan Zohar" w:date="2024-03-03T14:51:00Z">
+            <w:rPr>
+              <w:lang w:val="en-US"/>
+            </w:rPr>
+          </w:rPrChange>
         </w:rPr>
       </w:pPr>
       <w:r>
         <w:rPr>
+          <w:highlight w:val="green"/>
           <w:lang w:val="en-US"/>
+          <w:rPrChange w:id="953" w:author="Yonatan Zohar" w:date="2024-03-03T14:51:00Z">
+            <w:rPr>
+              <w:lang w:val="en-US"/>
+            </w:rPr>
+          </w:rPrChange>
         </w:rPr>
-        <w:t xml:space="preserve">Address: </w:t>
-      </w:r>
-      <w:r>
-        <w:rPr>
-          <w:lang w:val="en-US"/>
-        </w:rPr>
-        <w:t>0x17</w:t>
+        <w:t>Address: 0x17</w:t>
       </w:r>
     </w:p>
     <w:tbl>
@@ -20719,12 +21021,24 @@
           <w:p>
             <w:pPr>
               <w:rPr>
-                <w:lang w:val="en-US"/>
-              </w:rPr>
-            </w:pPr>
-            <w:r>
-              <w:rPr>
-                <w:lang w:val="en-US"/>
+                <w:highlight w:val="green"/>
+                <w:lang w:val="en-US"/>
+                <w:rPrChange w:id="954" w:author="Yonatan Zohar" w:date="2024-03-03T14:51:00Z">
+                  <w:rPr>
+                    <w:lang w:val="en-US"/>
+                  </w:rPr>
+                </w:rPrChange>
+              </w:rPr>
+            </w:pPr>
+            <w:r>
+              <w:rPr>
+                <w:highlight w:val="green"/>
+                <w:lang w:val="en-US"/>
+                <w:rPrChange w:id="955" w:author="Yonatan Zohar" w:date="2024-03-03T14:51:00Z">
+                  <w:rPr>
+                    <w:lang w:val="en-US"/>
+                  </w:rPr>
+                </w:rPrChange>
               </w:rPr>
               <w:t>Bit</w:t>
             </w:r>
@@ -20738,12 +21052,24 @@
           <w:p>
             <w:pPr>
               <w:rPr>
-                <w:lang w:val="en-US"/>
-              </w:rPr>
-            </w:pPr>
-            <w:r>
-              <w:rPr>
-                <w:lang w:val="en-US"/>
+                <w:highlight w:val="green"/>
+                <w:lang w:val="en-US"/>
+                <w:rPrChange w:id="956" w:author="Yonatan Zohar" w:date="2024-03-03T14:51:00Z">
+                  <w:rPr>
+                    <w:lang w:val="en-US"/>
+                  </w:rPr>
+                </w:rPrChange>
+              </w:rPr>
+            </w:pPr>
+            <w:r>
+              <w:rPr>
+                <w:highlight w:val="green"/>
+                <w:lang w:val="en-US"/>
+                <w:rPrChange w:id="957" w:author="Yonatan Zohar" w:date="2024-03-03T14:51:00Z">
+                  <w:rPr>
+                    <w:lang w:val="en-US"/>
+                  </w:rPr>
+                </w:rPrChange>
               </w:rPr>
               <w:t>Field</w:t>
             </w:r>
@@ -20757,12 +21083,24 @@
           <w:p>
             <w:pPr>
               <w:rPr>
-                <w:lang w:val="en-US"/>
-              </w:rPr>
-            </w:pPr>
-            <w:r>
-              <w:rPr>
-                <w:lang w:val="en-US"/>
+                <w:highlight w:val="green"/>
+                <w:lang w:val="en-US"/>
+                <w:rPrChange w:id="958" w:author="Yonatan Zohar" w:date="2024-03-03T14:51:00Z">
+                  <w:rPr>
+                    <w:lang w:val="en-US"/>
+                  </w:rPr>
+                </w:rPrChange>
+              </w:rPr>
+            </w:pPr>
+            <w:r>
+              <w:rPr>
+                <w:highlight w:val="green"/>
+                <w:lang w:val="en-US"/>
+                <w:rPrChange w:id="959" w:author="Yonatan Zohar" w:date="2024-03-03T14:51:00Z">
+                  <w:rPr>
+                    <w:lang w:val="en-US"/>
+                  </w:rPr>
+                </w:rPrChange>
               </w:rPr>
               <w:t>Type</w:t>
             </w:r>
@@ -20776,12 +21114,24 @@
           <w:p>
             <w:pPr>
               <w:rPr>
-                <w:lang w:val="en-US"/>
-              </w:rPr>
-            </w:pPr>
-            <w:r>
-              <w:rPr>
-                <w:lang w:val="en-US"/>
+                <w:highlight w:val="green"/>
+                <w:lang w:val="en-US"/>
+                <w:rPrChange w:id="960" w:author="Yonatan Zohar" w:date="2024-03-03T14:51:00Z">
+                  <w:rPr>
+                    <w:lang w:val="en-US"/>
+                  </w:rPr>
+                </w:rPrChange>
+              </w:rPr>
+            </w:pPr>
+            <w:r>
+              <w:rPr>
+                <w:highlight w:val="green"/>
+                <w:lang w:val="en-US"/>
+                <w:rPrChange w:id="961" w:author="Yonatan Zohar" w:date="2024-03-03T14:51:00Z">
+                  <w:rPr>
+                    <w:lang w:val="en-US"/>
+                  </w:rPr>
+                </w:rPrChange>
               </w:rPr>
               <w:t xml:space="preserve">Encoding\reset </w:t>
             </w:r>
@@ -20795,12 +21145,24 @@
           <w:p>
             <w:pPr>
               <w:rPr>
-                <w:lang w:val="en-US"/>
-              </w:rPr>
-            </w:pPr>
-            <w:r>
-              <w:rPr>
-                <w:lang w:val="en-US"/>
+                <w:highlight w:val="green"/>
+                <w:lang w:val="en-US"/>
+                <w:rPrChange w:id="962" w:author="Yonatan Zohar" w:date="2024-03-03T14:51:00Z">
+                  <w:rPr>
+                    <w:lang w:val="en-US"/>
+                  </w:rPr>
+                </w:rPrChange>
+              </w:rPr>
+            </w:pPr>
+            <w:r>
+              <w:rPr>
+                <w:highlight w:val="green"/>
+                <w:lang w:val="en-US"/>
+                <w:rPrChange w:id="963" w:author="Yonatan Zohar" w:date="2024-03-03T14:51:00Z">
+                  <w:rPr>
+                    <w:lang w:val="en-US"/>
+                  </w:rPr>
+                </w:rPrChange>
               </w:rPr>
               <w:t>Description</w:t>
             </w:r>
@@ -20816,13 +21178,33 @@
             <w:tcW w:w="908" w:type="dxa"/>
           </w:tcPr>
           <w:p>
-            <w:r>
-              <w:rPr>
-                <w:lang w:val="en-US"/>
+            <w:pPr>
+              <w:rPr>
+                <w:highlight w:val="green"/>
+                <w:rPrChange w:id="964" w:author="Yonatan Zohar" w:date="2024-03-03T14:51:00Z">
+                  <w:rPr/>
+                </w:rPrChange>
+              </w:rPr>
+            </w:pPr>
+            <w:r>
+              <w:rPr>
+                <w:highlight w:val="green"/>
+                <w:lang w:val="en-US"/>
+                <w:rPrChange w:id="965" w:author="Yonatan Zohar" w:date="2024-03-03T14:51:00Z">
+                  <w:rPr>
+                    <w:lang w:val="en-US"/>
+                  </w:rPr>
+                </w:rPrChange>
               </w:rPr>
               <w:t>31:</w:t>
             </w:r>
             <w:r>
+              <w:rPr>
+                <w:highlight w:val="green"/>
+                <w:rPrChange w:id="966" w:author="Yonatan Zohar" w:date="2024-03-03T14:51:00Z">
+                  <w:rPr/>
+                </w:rPrChange>
+              </w:rPr>
               <w:t>8</w:t>
             </w:r>
           </w:p>
@@ -20834,12 +21216,24 @@
           <w:p>
             <w:pPr>
               <w:rPr>
-                <w:lang w:val="en-US"/>
-              </w:rPr>
-            </w:pPr>
-            <w:r>
-              <w:rPr>
-                <w:lang w:val="en-US"/>
+                <w:highlight w:val="green"/>
+                <w:lang w:val="en-US"/>
+                <w:rPrChange w:id="967" w:author="Yonatan Zohar" w:date="2024-03-03T14:51:00Z">
+                  <w:rPr>
+                    <w:lang w:val="en-US"/>
+                  </w:rPr>
+                </w:rPrChange>
+              </w:rPr>
+            </w:pPr>
+            <w:r>
+              <w:rPr>
+                <w:highlight w:val="green"/>
+                <w:lang w:val="en-US"/>
+                <w:rPrChange w:id="968" w:author="Yonatan Zohar" w:date="2024-03-03T14:51:00Z">
+                  <w:rPr>
+                    <w:lang w:val="en-US"/>
+                  </w:rPr>
+                </w:rPrChange>
               </w:rPr>
               <w:t>SPARE</w:t>
             </w:r>
@@ -20852,12 +21246,24 @@
           <w:p>
             <w:pPr>
               <w:rPr>
-                <w:lang w:val="en-US"/>
-              </w:rPr>
-            </w:pPr>
-            <w:r>
-              <w:rPr>
-                <w:lang w:val="en-US"/>
+                <w:highlight w:val="green"/>
+                <w:lang w:val="en-US"/>
+                <w:rPrChange w:id="969" w:author="Yonatan Zohar" w:date="2024-03-03T14:51:00Z">
+                  <w:rPr>
+                    <w:lang w:val="en-US"/>
+                  </w:rPr>
+                </w:rPrChange>
+              </w:rPr>
+            </w:pPr>
+            <w:r>
+              <w:rPr>
+                <w:highlight w:val="green"/>
+                <w:lang w:val="en-US"/>
+                <w:rPrChange w:id="970" w:author="Yonatan Zohar" w:date="2024-03-03T14:51:00Z">
+                  <w:rPr>
+                    <w:lang w:val="en-US"/>
+                  </w:rPr>
+                </w:rPrChange>
               </w:rPr>
               <w:t>R-W</w:t>
             </w:r>
@@ -20870,7 +21276,13 @@
           <w:p>
             <w:pPr>
               <w:rPr>
-                <w:lang w:val="en-US"/>
+                <w:highlight w:val="green"/>
+                <w:lang w:val="en-US"/>
+                <w:rPrChange w:id="971" w:author="Yonatan Zohar" w:date="2024-03-03T14:51:00Z">
+                  <w:rPr>
+                    <w:lang w:val="en-US"/>
+                  </w:rPr>
+                </w:rPrChange>
               </w:rPr>
             </w:pPr>
           </w:p>
@@ -20882,12 +21294,24 @@
           <w:p>
             <w:pPr>
               <w:rPr>
-                <w:lang w:val="en-US"/>
-              </w:rPr>
-            </w:pPr>
-            <w:r>
-              <w:rPr>
-                <w:lang w:val="en-US"/>
+                <w:highlight w:val="green"/>
+                <w:lang w:val="en-US"/>
+                <w:rPrChange w:id="972" w:author="Yonatan Zohar" w:date="2024-03-03T14:51:00Z">
+                  <w:rPr>
+                    <w:lang w:val="en-US"/>
+                  </w:rPr>
+                </w:rPrChange>
+              </w:rPr>
+            </w:pPr>
+            <w:r>
+              <w:rPr>
+                <w:highlight w:val="green"/>
+                <w:lang w:val="en-US"/>
+                <w:rPrChange w:id="973" w:author="Yonatan Zohar" w:date="2024-03-03T14:51:00Z">
+                  <w:rPr>
+                    <w:lang w:val="en-US"/>
+                  </w:rPr>
+                </w:rPrChange>
               </w:rPr>
               <w:t>Set to ‘0’</w:t>
             </w:r>
@@ -20903,7 +21327,21 @@
             <w:tcW w:w="908" w:type="dxa"/>
           </w:tcPr>
           <w:p>
-            <w:r>
+            <w:pPr>
+              <w:rPr>
+                <w:highlight w:val="green"/>
+                <w:rPrChange w:id="974" w:author="Yonatan Zohar" w:date="2024-03-03T14:51:00Z">
+                  <w:rPr/>
+                </w:rPrChange>
+              </w:rPr>
+            </w:pPr>
+            <w:r>
+              <w:rPr>
+                <w:highlight w:val="green"/>
+                <w:rPrChange w:id="975" w:author="Yonatan Zohar" w:date="2024-03-03T14:51:00Z">
+                  <w:rPr/>
+                </w:rPrChange>
+              </w:rPr>
               <w:t>7:0</w:t>
             </w:r>
           </w:p>
@@ -20913,7 +21351,21 @@
             <w:tcW w:w="3746" w:type="dxa"/>
           </w:tcPr>
           <w:p>
-            <w:r>
+            <w:pPr>
+              <w:rPr>
+                <w:highlight w:val="green"/>
+                <w:rPrChange w:id="976" w:author="Yonatan Zohar" w:date="2024-03-03T14:51:00Z">
+                  <w:rPr/>
+                </w:rPrChange>
+              </w:rPr>
+            </w:pPr>
+            <w:r>
+              <w:rPr>
+                <w:highlight w:val="green"/>
+                <w:rPrChange w:id="977" w:author="Yonatan Zohar" w:date="2024-03-03T14:51:00Z">
+                  <w:rPr/>
+                </w:rPrChange>
+              </w:rPr>
               <w:t>FAN 1 PWM</w:t>
             </w:r>
           </w:p>
@@ -20923,7 +21375,21 @@
             <w:tcW w:w="703" w:type="dxa"/>
           </w:tcPr>
           <w:p>
-            <w:r>
+            <w:pPr>
+              <w:rPr>
+                <w:highlight w:val="green"/>
+                <w:rPrChange w:id="978" w:author="Yonatan Zohar" w:date="2024-03-03T14:51:00Z">
+                  <w:rPr/>
+                </w:rPrChange>
+              </w:rPr>
+            </w:pPr>
+            <w:r>
+              <w:rPr>
+                <w:highlight w:val="green"/>
+                <w:rPrChange w:id="979" w:author="Yonatan Zohar" w:date="2024-03-03T14:51:00Z">
+                  <w:rPr/>
+                </w:rPrChange>
+              </w:rPr>
               <w:t>R-W</w:t>
             </w:r>
           </w:p>
@@ -20935,7 +21401,13 @@
           <w:p>
             <w:pPr>
               <w:rPr>
-                <w:lang w:val="en-US"/>
+                <w:highlight w:val="green"/>
+                <w:lang w:val="en-US"/>
+                <w:rPrChange w:id="980" w:author="Yonatan Zohar" w:date="2024-03-03T14:51:00Z">
+                  <w:rPr>
+                    <w:lang w:val="en-US"/>
+                  </w:rPr>
+                </w:rPrChange>
               </w:rPr>
             </w:pPr>
           </w:p>
@@ -20945,7 +21417,21 @@
             <w:tcW w:w="3340" w:type="dxa"/>
           </w:tcPr>
           <w:p>
-            <w:r>
+            <w:pPr>
+              <w:rPr>
+                <w:highlight w:val="green"/>
+                <w:rPrChange w:id="981" w:author="Yonatan Zohar" w:date="2024-03-03T14:51:00Z">
+                  <w:rPr/>
+                </w:rPrChange>
+              </w:rPr>
+            </w:pPr>
+            <w:r>
+              <w:rPr>
+                <w:highlight w:val="green"/>
+                <w:rPrChange w:id="982" w:author="Yonatan Zohar" w:date="2024-03-03T14:51:00Z">
+                  <w:rPr/>
+                </w:rPrChange>
+              </w:rPr>
               <w:t>PWM Freq=1KHz</w:t>
             </w:r>
           </w:p>
@@ -20953,35 +21439,67 @@
       </w:tr>
     </w:tbl>
     <w:p>
+      <w:pPr>
+        <w:rPr>
+          <w:highlight w:val="green"/>
+          <w:rPrChange w:id="983" w:author="Yonatan Zohar" w:date="2024-03-03T14:51:00Z">
+            <w:rPr/>
+          </w:rPrChange>
+        </w:rPr>
+      </w:pPr>
       <w:r>
+        <w:rPr>
+          <w:highlight w:val="green"/>
+          <w:rPrChange w:id="984" w:author="Yonatan Zohar" w:date="2024-03-03T14:51:00Z">
+            <w:rPr/>
+          </w:rPrChange>
+        </w:rPr>
         <w:t>PWM is 0-255 (0 = no PWM, 255=Full PWM 100%).</w:t>
       </w:r>
     </w:p>
     <w:p>
       <w:pPr>
         <w:pStyle w:val="Heading3"/>
+        <w:rPr>
+          <w:highlight w:val="green"/>
+          <w:rPrChange w:id="985" w:author="Yonatan Zohar" w:date="2024-03-03T14:51:00Z">
+            <w:rPr/>
+          </w:rPrChange>
+        </w:rPr>
       </w:pPr>
       <w:r>
+        <w:rPr>
+          <w:highlight w:val="green"/>
+          <w:rPrChange w:id="986" w:author="Yonatan Zohar" w:date="2024-03-03T14:51:00Z">
+            <w:rPr/>
+          </w:rPrChange>
+        </w:rPr>
         <w:t>FPGA FAN 2 Tacho</w:t>
       </w:r>
     </w:p>
     <w:p>
       <w:pPr>
         <w:rPr>
+          <w:highlight w:val="green"/>
           <w:lang w:val="en-US"/>
+          <w:rPrChange w:id="987" w:author="Yonatan Zohar" w:date="2024-03-03T14:51:00Z">
+            <w:rPr>
+              <w:lang w:val="en-US"/>
+            </w:rPr>
+          </w:rPrChange>
         </w:rPr>
       </w:pPr>
       <w:r>
         <w:rPr>
+          <w:highlight w:val="green"/>
           <w:lang w:val="en-US"/>
+          <w:rPrChange w:id="988" w:author="Yonatan Zohar" w:date="2024-03-03T14:51:00Z">
+            <w:rPr>
+              <w:lang w:val="en-US"/>
+            </w:rPr>
+          </w:rPrChange>
         </w:rPr>
-        <w:t xml:space="preserve">Address: </w:t>
-      </w:r>
-      <w:r>
-        <w:rPr>
-          <w:lang w:val="en-US"/>
-        </w:rPr>
-        <w:t>0x18</w:t>
+        <w:t>Address: 0x18</w:t>
       </w:r>
     </w:p>
     <w:tbl>
@@ -21006,12 +21524,24 @@
           <w:p>
             <w:pPr>
               <w:rPr>
-                <w:lang w:val="en-US"/>
-              </w:rPr>
-            </w:pPr>
-            <w:r>
-              <w:rPr>
-                <w:lang w:val="en-US"/>
+                <w:highlight w:val="green"/>
+                <w:lang w:val="en-US"/>
+                <w:rPrChange w:id="989" w:author="Yonatan Zohar" w:date="2024-03-03T14:51:00Z">
+                  <w:rPr>
+                    <w:lang w:val="en-US"/>
+                  </w:rPr>
+                </w:rPrChange>
+              </w:rPr>
+            </w:pPr>
+            <w:r>
+              <w:rPr>
+                <w:highlight w:val="green"/>
+                <w:lang w:val="en-US"/>
+                <w:rPrChange w:id="990" w:author="Yonatan Zohar" w:date="2024-03-03T14:51:00Z">
+                  <w:rPr>
+                    <w:lang w:val="en-US"/>
+                  </w:rPr>
+                </w:rPrChange>
               </w:rPr>
               <w:t>Bit</w:t>
             </w:r>
@@ -21025,12 +21555,24 @@
           <w:p>
             <w:pPr>
               <w:rPr>
-                <w:lang w:val="en-US"/>
-              </w:rPr>
-            </w:pPr>
-            <w:r>
-              <w:rPr>
-                <w:lang w:val="en-US"/>
+                <w:highlight w:val="green"/>
+                <w:lang w:val="en-US"/>
+                <w:rPrChange w:id="991" w:author="Yonatan Zohar" w:date="2024-03-03T14:51:00Z">
+                  <w:rPr>
+                    <w:lang w:val="en-US"/>
+                  </w:rPr>
+                </w:rPrChange>
+              </w:rPr>
+            </w:pPr>
+            <w:r>
+              <w:rPr>
+                <w:highlight w:val="green"/>
+                <w:lang w:val="en-US"/>
+                <w:rPrChange w:id="992" w:author="Yonatan Zohar" w:date="2024-03-03T14:51:00Z">
+                  <w:rPr>
+                    <w:lang w:val="en-US"/>
+                  </w:rPr>
+                </w:rPrChange>
               </w:rPr>
               <w:t>Field</w:t>
             </w:r>
@@ -21044,12 +21586,24 @@
           <w:p>
             <w:pPr>
               <w:rPr>
-                <w:lang w:val="en-US"/>
-              </w:rPr>
-            </w:pPr>
-            <w:r>
-              <w:rPr>
-                <w:lang w:val="en-US"/>
+                <w:highlight w:val="green"/>
+                <w:lang w:val="en-US"/>
+                <w:rPrChange w:id="993" w:author="Yonatan Zohar" w:date="2024-03-03T14:51:00Z">
+                  <w:rPr>
+                    <w:lang w:val="en-US"/>
+                  </w:rPr>
+                </w:rPrChange>
+              </w:rPr>
+            </w:pPr>
+            <w:r>
+              <w:rPr>
+                <w:highlight w:val="green"/>
+                <w:lang w:val="en-US"/>
+                <w:rPrChange w:id="994" w:author="Yonatan Zohar" w:date="2024-03-03T14:51:00Z">
+                  <w:rPr>
+                    <w:lang w:val="en-US"/>
+                  </w:rPr>
+                </w:rPrChange>
               </w:rPr>
               <w:t>Type</w:t>
             </w:r>
@@ -21063,12 +21617,24 @@
           <w:p>
             <w:pPr>
               <w:rPr>
-                <w:lang w:val="en-US"/>
-              </w:rPr>
-            </w:pPr>
-            <w:r>
-              <w:rPr>
-                <w:lang w:val="en-US"/>
+                <w:highlight w:val="green"/>
+                <w:lang w:val="en-US"/>
+                <w:rPrChange w:id="995" w:author="Yonatan Zohar" w:date="2024-03-03T14:51:00Z">
+                  <w:rPr>
+                    <w:lang w:val="en-US"/>
+                  </w:rPr>
+                </w:rPrChange>
+              </w:rPr>
+            </w:pPr>
+            <w:r>
+              <w:rPr>
+                <w:highlight w:val="green"/>
+                <w:lang w:val="en-US"/>
+                <w:rPrChange w:id="996" w:author="Yonatan Zohar" w:date="2024-03-03T14:51:00Z">
+                  <w:rPr>
+                    <w:lang w:val="en-US"/>
+                  </w:rPr>
+                </w:rPrChange>
               </w:rPr>
               <w:t xml:space="preserve">Encoding\reset </w:t>
             </w:r>
@@ -21082,12 +21648,24 @@
           <w:p>
             <w:pPr>
               <w:rPr>
-                <w:lang w:val="en-US"/>
-              </w:rPr>
-            </w:pPr>
-            <w:r>
-              <w:rPr>
-                <w:lang w:val="en-US"/>
+                <w:highlight w:val="green"/>
+                <w:lang w:val="en-US"/>
+                <w:rPrChange w:id="997" w:author="Yonatan Zohar" w:date="2024-03-03T14:51:00Z">
+                  <w:rPr>
+                    <w:lang w:val="en-US"/>
+                  </w:rPr>
+                </w:rPrChange>
+              </w:rPr>
+            </w:pPr>
+            <w:r>
+              <w:rPr>
+                <w:highlight w:val="green"/>
+                <w:lang w:val="en-US"/>
+                <w:rPrChange w:id="998" w:author="Yonatan Zohar" w:date="2024-03-03T14:51:00Z">
+                  <w:rPr>
+                    <w:lang w:val="en-US"/>
+                  </w:rPr>
+                </w:rPrChange>
               </w:rPr>
               <w:t>Description</w:t>
             </w:r>
@@ -21103,13 +21681,33 @@
             <w:tcW w:w="908" w:type="dxa"/>
           </w:tcPr>
           <w:p>
-            <w:r>
-              <w:rPr>
-                <w:lang w:val="en-US"/>
+            <w:pPr>
+              <w:rPr>
+                <w:highlight w:val="green"/>
+                <w:rPrChange w:id="999" w:author="Yonatan Zohar" w:date="2024-03-03T14:51:00Z">
+                  <w:rPr/>
+                </w:rPrChange>
+              </w:rPr>
+            </w:pPr>
+            <w:r>
+              <w:rPr>
+                <w:highlight w:val="green"/>
+                <w:lang w:val="en-US"/>
+                <w:rPrChange w:id="1000" w:author="Yonatan Zohar" w:date="2024-03-03T14:51:00Z">
+                  <w:rPr>
+                    <w:lang w:val="en-US"/>
+                  </w:rPr>
+                </w:rPrChange>
               </w:rPr>
               <w:t>31:</w:t>
             </w:r>
             <w:r>
+              <w:rPr>
+                <w:highlight w:val="green"/>
+                <w:rPrChange w:id="1001" w:author="Yonatan Zohar" w:date="2024-03-03T14:51:00Z">
+                  <w:rPr/>
+                </w:rPrChange>
+              </w:rPr>
               <w:t>14</w:t>
             </w:r>
           </w:p>
@@ -21121,12 +21719,24 @@
           <w:p>
             <w:pPr>
               <w:rPr>
-                <w:lang w:val="en-US"/>
-              </w:rPr>
-            </w:pPr>
-            <w:r>
-              <w:rPr>
-                <w:lang w:val="en-US"/>
+                <w:highlight w:val="green"/>
+                <w:lang w:val="en-US"/>
+                <w:rPrChange w:id="1002" w:author="Yonatan Zohar" w:date="2024-03-03T14:51:00Z">
+                  <w:rPr>
+                    <w:lang w:val="en-US"/>
+                  </w:rPr>
+                </w:rPrChange>
+              </w:rPr>
+            </w:pPr>
+            <w:r>
+              <w:rPr>
+                <w:highlight w:val="green"/>
+                <w:lang w:val="en-US"/>
+                <w:rPrChange w:id="1003" w:author="Yonatan Zohar" w:date="2024-03-03T14:51:00Z">
+                  <w:rPr>
+                    <w:lang w:val="en-US"/>
+                  </w:rPr>
+                </w:rPrChange>
               </w:rPr>
               <w:t>SPARE</w:t>
             </w:r>
@@ -21139,12 +21749,24 @@
           <w:p>
             <w:pPr>
               <w:rPr>
-                <w:lang w:val="en-US"/>
-              </w:rPr>
-            </w:pPr>
-            <w:r>
-              <w:rPr>
-                <w:lang w:val="en-US"/>
+                <w:highlight w:val="green"/>
+                <w:lang w:val="en-US"/>
+                <w:rPrChange w:id="1004" w:author="Yonatan Zohar" w:date="2024-03-03T14:51:00Z">
+                  <w:rPr>
+                    <w:lang w:val="en-US"/>
+                  </w:rPr>
+                </w:rPrChange>
+              </w:rPr>
+            </w:pPr>
+            <w:r>
+              <w:rPr>
+                <w:highlight w:val="green"/>
+                <w:lang w:val="en-US"/>
+                <w:rPrChange w:id="1005" w:author="Yonatan Zohar" w:date="2024-03-03T14:51:00Z">
+                  <w:rPr>
+                    <w:lang w:val="en-US"/>
+                  </w:rPr>
+                </w:rPrChange>
               </w:rPr>
               <w:t>R-W</w:t>
             </w:r>
@@ -21157,7 +21779,13 @@
           <w:p>
             <w:pPr>
               <w:rPr>
-                <w:lang w:val="en-US"/>
+                <w:highlight w:val="green"/>
+                <w:lang w:val="en-US"/>
+                <w:rPrChange w:id="1006" w:author="Yonatan Zohar" w:date="2024-03-03T14:51:00Z">
+                  <w:rPr>
+                    <w:lang w:val="en-US"/>
+                  </w:rPr>
+                </w:rPrChange>
               </w:rPr>
             </w:pPr>
           </w:p>
@@ -21169,12 +21797,24 @@
           <w:p>
             <w:pPr>
               <w:rPr>
-                <w:lang w:val="en-US"/>
-              </w:rPr>
-            </w:pPr>
-            <w:r>
-              <w:rPr>
-                <w:lang w:val="en-US"/>
+                <w:highlight w:val="green"/>
+                <w:lang w:val="en-US"/>
+                <w:rPrChange w:id="1007" w:author="Yonatan Zohar" w:date="2024-03-03T14:51:00Z">
+                  <w:rPr>
+                    <w:lang w:val="en-US"/>
+                  </w:rPr>
+                </w:rPrChange>
+              </w:rPr>
+            </w:pPr>
+            <w:r>
+              <w:rPr>
+                <w:highlight w:val="green"/>
+                <w:lang w:val="en-US"/>
+                <w:rPrChange w:id="1008" w:author="Yonatan Zohar" w:date="2024-03-03T14:51:00Z">
+                  <w:rPr>
+                    <w:lang w:val="en-US"/>
+                  </w:rPr>
+                </w:rPrChange>
               </w:rPr>
               <w:t>Set to ‘0’</w:t>
             </w:r>
@@ -21190,7 +21830,21 @@
             <w:tcW w:w="908" w:type="dxa"/>
           </w:tcPr>
           <w:p>
-            <w:r>
+            <w:pPr>
+              <w:rPr>
+                <w:highlight w:val="green"/>
+                <w:rPrChange w:id="1009" w:author="Yonatan Zohar" w:date="2024-03-03T14:51:00Z">
+                  <w:rPr/>
+                </w:rPrChange>
+              </w:rPr>
+            </w:pPr>
+            <w:r>
+              <w:rPr>
+                <w:highlight w:val="green"/>
+                <w:rPrChange w:id="1010" w:author="Yonatan Zohar" w:date="2024-03-03T14:51:00Z">
+                  <w:rPr/>
+                </w:rPrChange>
+              </w:rPr>
               <w:t>23:16</w:t>
             </w:r>
           </w:p>
@@ -21200,7 +21854,21 @@
             <w:tcW w:w="3746" w:type="dxa"/>
           </w:tcPr>
           <w:p>
-            <w:r>
+            <w:pPr>
+              <w:rPr>
+                <w:highlight w:val="green"/>
+                <w:rPrChange w:id="1011" w:author="Yonatan Zohar" w:date="2024-03-03T14:51:00Z">
+                  <w:rPr/>
+                </w:rPrChange>
+              </w:rPr>
+            </w:pPr>
+            <w:r>
+              <w:rPr>
+                <w:highlight w:val="green"/>
+                <w:rPrChange w:id="1012" w:author="Yonatan Zohar" w:date="2024-03-03T14:51:00Z">
+                  <w:rPr/>
+                </w:rPrChange>
+              </w:rPr>
               <w:t>FAN 2 READ NUMBER</w:t>
             </w:r>
           </w:p>
@@ -21210,7 +21878,21 @@
             <w:tcW w:w="703" w:type="dxa"/>
           </w:tcPr>
           <w:p>
-            <w:r>
+            <w:pPr>
+              <w:rPr>
+                <w:highlight w:val="green"/>
+                <w:rPrChange w:id="1013" w:author="Yonatan Zohar" w:date="2024-03-03T14:51:00Z">
+                  <w:rPr/>
+                </w:rPrChange>
+              </w:rPr>
+            </w:pPr>
+            <w:r>
+              <w:rPr>
+                <w:highlight w:val="green"/>
+                <w:rPrChange w:id="1014" w:author="Yonatan Zohar" w:date="2024-03-03T14:51:00Z">
+                  <w:rPr/>
+                </w:rPrChange>
+              </w:rPr>
               <w:t>R-O</w:t>
             </w:r>
           </w:p>
@@ -21222,7 +21904,13 @@
           <w:p>
             <w:pPr>
               <w:rPr>
-                <w:lang w:val="en-US"/>
+                <w:highlight w:val="green"/>
+                <w:lang w:val="en-US"/>
+                <w:rPrChange w:id="1015" w:author="Yonatan Zohar" w:date="2024-03-03T14:51:00Z">
+                  <w:rPr>
+                    <w:lang w:val="en-US"/>
+                  </w:rPr>
+                </w:rPrChange>
               </w:rPr>
             </w:pPr>
           </w:p>
@@ -21232,7 +21920,21 @@
             <w:tcW w:w="3340" w:type="dxa"/>
           </w:tcPr>
           <w:p>
-            <w:r>
+            <w:pPr>
+              <w:rPr>
+                <w:highlight w:val="green"/>
+                <w:rPrChange w:id="1016" w:author="Yonatan Zohar" w:date="2024-03-03T14:51:00Z">
+                  <w:rPr/>
+                </w:rPrChange>
+              </w:rPr>
+            </w:pPr>
+            <w:r>
+              <w:rPr>
+                <w:highlight w:val="green"/>
+                <w:rPrChange w:id="1017" w:author="Yonatan Zohar" w:date="2024-03-03T14:51:00Z">
+                  <w:rPr/>
+                </w:rPrChange>
+              </w:rPr>
               <w:t>Updated +1 at Fan tacho update</w:t>
             </w:r>
           </w:p>
@@ -21247,7 +21949,21 @@
             <w:tcW w:w="908" w:type="dxa"/>
           </w:tcPr>
           <w:p>
-            <w:r>
+            <w:pPr>
+              <w:rPr>
+                <w:highlight w:val="green"/>
+                <w:rPrChange w:id="1018" w:author="Yonatan Zohar" w:date="2024-03-03T14:51:00Z">
+                  <w:rPr/>
+                </w:rPrChange>
+              </w:rPr>
+            </w:pPr>
+            <w:r>
+              <w:rPr>
+                <w:highlight w:val="green"/>
+                <w:rPrChange w:id="1019" w:author="Yonatan Zohar" w:date="2024-03-03T14:51:00Z">
+                  <w:rPr/>
+                </w:rPrChange>
+              </w:rPr>
               <w:t>15:0</w:t>
             </w:r>
           </w:p>
@@ -21257,7 +21973,21 @@
             <w:tcW w:w="3746" w:type="dxa"/>
           </w:tcPr>
           <w:p>
-            <w:r>
+            <w:pPr>
+              <w:rPr>
+                <w:highlight w:val="green"/>
+                <w:rPrChange w:id="1020" w:author="Yonatan Zohar" w:date="2024-03-03T14:51:00Z">
+                  <w:rPr/>
+                </w:rPrChange>
+              </w:rPr>
+            </w:pPr>
+            <w:r>
+              <w:rPr>
+                <w:highlight w:val="green"/>
+                <w:rPrChange w:id="1021" w:author="Yonatan Zohar" w:date="2024-03-03T14:51:00Z">
+                  <w:rPr/>
+                </w:rPrChange>
+              </w:rPr>
               <w:t>FAN 2 TACHO</w:t>
             </w:r>
           </w:p>
@@ -21267,7 +21997,21 @@
             <w:tcW w:w="703" w:type="dxa"/>
           </w:tcPr>
           <w:p>
-            <w:r>
+            <w:pPr>
+              <w:rPr>
+                <w:highlight w:val="green"/>
+                <w:rPrChange w:id="1022" w:author="Yonatan Zohar" w:date="2024-03-03T14:51:00Z">
+                  <w:rPr/>
+                </w:rPrChange>
+              </w:rPr>
+            </w:pPr>
+            <w:r>
+              <w:rPr>
+                <w:highlight w:val="green"/>
+                <w:rPrChange w:id="1023" w:author="Yonatan Zohar" w:date="2024-03-03T14:51:00Z">
+                  <w:rPr/>
+                </w:rPrChange>
+              </w:rPr>
               <w:t>R-O</w:t>
             </w:r>
           </w:p>
@@ -21279,7 +22023,13 @@
           <w:p>
             <w:pPr>
               <w:rPr>
-                <w:lang w:val="en-US"/>
+                <w:highlight w:val="green"/>
+                <w:lang w:val="en-US"/>
+                <w:rPrChange w:id="1024" w:author="Yonatan Zohar" w:date="2024-03-03T14:51:00Z">
+                  <w:rPr>
+                    <w:lang w:val="en-US"/>
+                  </w:rPr>
+                </w:rPrChange>
               </w:rPr>
             </w:pPr>
           </w:p>
@@ -21289,7 +22039,21 @@
             <w:tcW w:w="3340" w:type="dxa"/>
           </w:tcPr>
           <w:p>
-            <w:r>
+            <w:pPr>
+              <w:rPr>
+                <w:highlight w:val="green"/>
+                <w:rPrChange w:id="1025" w:author="Yonatan Zohar" w:date="2024-03-03T14:51:00Z">
+                  <w:rPr/>
+                </w:rPrChange>
+              </w:rPr>
+            </w:pPr>
+            <w:r>
+              <w:rPr>
+                <w:highlight w:val="green"/>
+                <w:rPrChange w:id="1026" w:author="Yonatan Zohar" w:date="2024-03-03T14:51:00Z">
+                  <w:rPr/>
+                </w:rPrChange>
+              </w:rPr>
               <w:t>Measured pulses per 0.2 Sec.</w:t>
             </w:r>
           </w:p>
@@ -21297,11 +22061,31 @@
       </w:tr>
     </w:tbl>
     <w:p>
+      <w:pPr>
+        <w:rPr>
+          <w:highlight w:val="green"/>
+          <w:rPrChange w:id="1027" w:author="Yonatan Zohar" w:date="2024-03-03T14:51:00Z">
+            <w:rPr/>
+          </w:rPrChange>
+        </w:rPr>
+      </w:pPr>
       <w:r>
+        <w:rPr>
+          <w:highlight w:val="green"/>
+          <w:rPrChange w:id="1028" w:author="Yonatan Zohar" w:date="2024-03-03T14:51:00Z">
+            <w:rPr/>
+          </w:rPrChange>
+        </w:rPr>
         <w:t xml:space="preserve">Tacho input pulses are counter per 0.2Sec. register is updated every 0.2Sec, read number is update +1 for any Tacho </w:t>
       </w:r>
       <w:proofErr w:type="gramStart"/>
       <w:r>
+        <w:rPr>
+          <w:highlight w:val="green"/>
+          <w:rPrChange w:id="1029" w:author="Yonatan Zohar" w:date="2024-03-03T14:51:00Z">
+            <w:rPr/>
+          </w:rPrChange>
+        </w:rPr>
         <w:t>update</w:t>
       </w:r>
       <w:proofErr w:type="gramEnd"/>
@@ -21309,30 +22093,54 @@
     <w:p>
       <w:pPr>
         <w:pStyle w:val="Heading3"/>
+        <w:rPr>
+          <w:highlight w:val="green"/>
+          <w:rPrChange w:id="1030" w:author="Yonatan Zohar" w:date="2024-03-03T14:51:00Z">
+            <w:rPr/>
+          </w:rPrChange>
+        </w:rPr>
       </w:pPr>
       <w:r>
+        <w:rPr>
+          <w:highlight w:val="green"/>
+          <w:rPrChange w:id="1031" w:author="Yonatan Zohar" w:date="2024-03-03T14:51:00Z">
+            <w:rPr/>
+          </w:rPrChange>
+        </w:rPr>
         <w:t>FPGA FAN 2 PWM</w:t>
       </w:r>
     </w:p>
     <w:p>
       <w:pPr>
         <w:rPr>
+          <w:highlight w:val="green"/>
           <w:lang w:val="en-US"/>
+          <w:rPrChange w:id="1032" w:author="Yonatan Zohar" w:date="2024-03-06T18:31:00Z">
+            <w:rPr>
+              <w:lang w:val="en-US"/>
+            </w:rPr>
+          </w:rPrChange>
         </w:rPr>
       </w:pPr>
       <w:r>
         <w:rPr>
+          <w:highlight w:val="green"/>
           <w:lang w:val="en-US"/>
+          <w:rPrChange w:id="1033" w:author="Yonatan Zohar" w:date="2024-03-03T14:51:00Z">
+            <w:rPr>
+              <w:lang w:val="en-US"/>
+            </w:rPr>
+          </w:rPrChange>
         </w:rPr>
-        <w:t xml:space="preserve">Address: </w:t>
+        <w:t>Address: 0x</w:t>
       </w:r>
       <w:r>
         <w:rPr>
-          <w:lang w:val="en-US"/>
+          <w:highlight w:val="green"/>
+          <w:rPrChange w:id="1034" w:author="Yonatan Zohar" w:date="2024-03-03T14:51:00Z">
+            <w:rPr/>
+          </w:rPrChange>
         </w:rPr>
-        <w:t>0x</w:t>
-      </w:r>
-      <w:r>
         <w:t>19</w:t>
       </w:r>
     </w:p>
@@ -21358,12 +22166,24 @@
           <w:p>
             <w:pPr>
               <w:rPr>
-                <w:lang w:val="en-US"/>
-              </w:rPr>
-            </w:pPr>
-            <w:r>
-              <w:rPr>
-                <w:lang w:val="en-US"/>
+                <w:highlight w:val="green"/>
+                <w:lang w:val="en-US"/>
+                <w:rPrChange w:id="1035" w:author="Yonatan Zohar" w:date="2024-03-03T14:51:00Z">
+                  <w:rPr>
+                    <w:lang w:val="en-US"/>
+                  </w:rPr>
+                </w:rPrChange>
+              </w:rPr>
+            </w:pPr>
+            <w:r>
+              <w:rPr>
+                <w:highlight w:val="green"/>
+                <w:lang w:val="en-US"/>
+                <w:rPrChange w:id="1036" w:author="Yonatan Zohar" w:date="2024-03-03T14:51:00Z">
+                  <w:rPr>
+                    <w:lang w:val="en-US"/>
+                  </w:rPr>
+                </w:rPrChange>
               </w:rPr>
               <w:t>Bit</w:t>
             </w:r>
@@ -21377,12 +22197,24 @@
           <w:p>
             <w:pPr>
               <w:rPr>
-                <w:lang w:val="en-US"/>
-              </w:rPr>
-            </w:pPr>
-            <w:r>
-              <w:rPr>
-                <w:lang w:val="en-US"/>
+                <w:highlight w:val="green"/>
+                <w:lang w:val="en-US"/>
+                <w:rPrChange w:id="1037" w:author="Yonatan Zohar" w:date="2024-03-03T14:51:00Z">
+                  <w:rPr>
+                    <w:lang w:val="en-US"/>
+                  </w:rPr>
+                </w:rPrChange>
+              </w:rPr>
+            </w:pPr>
+            <w:r>
+              <w:rPr>
+                <w:highlight w:val="green"/>
+                <w:lang w:val="en-US"/>
+                <w:rPrChange w:id="1038" w:author="Yonatan Zohar" w:date="2024-03-03T14:51:00Z">
+                  <w:rPr>
+                    <w:lang w:val="en-US"/>
+                  </w:rPr>
+                </w:rPrChange>
               </w:rPr>
               <w:t>Field</w:t>
             </w:r>
@@ -21396,12 +22228,24 @@
           <w:p>
             <w:pPr>
               <w:rPr>
-                <w:lang w:val="en-US"/>
-              </w:rPr>
-            </w:pPr>
-            <w:r>
-              <w:rPr>
-                <w:lang w:val="en-US"/>
+                <w:highlight w:val="green"/>
+                <w:lang w:val="en-US"/>
+                <w:rPrChange w:id="1039" w:author="Yonatan Zohar" w:date="2024-03-03T14:51:00Z">
+                  <w:rPr>
+                    <w:lang w:val="en-US"/>
+                  </w:rPr>
+                </w:rPrChange>
+              </w:rPr>
+            </w:pPr>
+            <w:r>
+              <w:rPr>
+                <w:highlight w:val="green"/>
+                <w:lang w:val="en-US"/>
+                <w:rPrChange w:id="1040" w:author="Yonatan Zohar" w:date="2024-03-03T14:51:00Z">
+                  <w:rPr>
+                    <w:lang w:val="en-US"/>
+                  </w:rPr>
+                </w:rPrChange>
               </w:rPr>
               <w:t>Type</w:t>
             </w:r>
@@ -21415,12 +22259,24 @@
           <w:p>
             <w:pPr>
               <w:rPr>
-                <w:lang w:val="en-US"/>
-              </w:rPr>
-            </w:pPr>
-            <w:r>
-              <w:rPr>
-                <w:lang w:val="en-US"/>
+                <w:highlight w:val="green"/>
+                <w:lang w:val="en-US"/>
+                <w:rPrChange w:id="1041" w:author="Yonatan Zohar" w:date="2024-03-03T14:51:00Z">
+                  <w:rPr>
+                    <w:lang w:val="en-US"/>
+                  </w:rPr>
+                </w:rPrChange>
+              </w:rPr>
+            </w:pPr>
+            <w:r>
+              <w:rPr>
+                <w:highlight w:val="green"/>
+                <w:lang w:val="en-US"/>
+                <w:rPrChange w:id="1042" w:author="Yonatan Zohar" w:date="2024-03-03T14:51:00Z">
+                  <w:rPr>
+                    <w:lang w:val="en-US"/>
+                  </w:rPr>
+                </w:rPrChange>
               </w:rPr>
               <w:t xml:space="preserve">Encoding\reset </w:t>
             </w:r>
@@ -21434,12 +22290,24 @@
           <w:p>
             <w:pPr>
               <w:rPr>
-                <w:lang w:val="en-US"/>
-              </w:rPr>
-            </w:pPr>
-            <w:r>
-              <w:rPr>
-                <w:lang w:val="en-US"/>
+                <w:highlight w:val="green"/>
+                <w:lang w:val="en-US"/>
+                <w:rPrChange w:id="1043" w:author="Yonatan Zohar" w:date="2024-03-03T14:51:00Z">
+                  <w:rPr>
+                    <w:lang w:val="en-US"/>
+                  </w:rPr>
+                </w:rPrChange>
+              </w:rPr>
+            </w:pPr>
+            <w:r>
+              <w:rPr>
+                <w:highlight w:val="green"/>
+                <w:lang w:val="en-US"/>
+                <w:rPrChange w:id="1044" w:author="Yonatan Zohar" w:date="2024-03-03T14:51:00Z">
+                  <w:rPr>
+                    <w:lang w:val="en-US"/>
+                  </w:rPr>
+                </w:rPrChange>
               </w:rPr>
               <w:t>Description</w:t>
             </w:r>
@@ -21455,13 +22323,33 @@
             <w:tcW w:w="908" w:type="dxa"/>
           </w:tcPr>
           <w:p>
-            <w:r>
-              <w:rPr>
-                <w:lang w:val="en-US"/>
+            <w:pPr>
+              <w:rPr>
+                <w:highlight w:val="green"/>
+                <w:rPrChange w:id="1045" w:author="Yonatan Zohar" w:date="2024-03-03T14:51:00Z">
+                  <w:rPr/>
+                </w:rPrChange>
+              </w:rPr>
+            </w:pPr>
+            <w:r>
+              <w:rPr>
+                <w:highlight w:val="green"/>
+                <w:lang w:val="en-US"/>
+                <w:rPrChange w:id="1046" w:author="Yonatan Zohar" w:date="2024-03-03T14:51:00Z">
+                  <w:rPr>
+                    <w:lang w:val="en-US"/>
+                  </w:rPr>
+                </w:rPrChange>
               </w:rPr>
               <w:t>31:</w:t>
             </w:r>
             <w:r>
+              <w:rPr>
+                <w:highlight w:val="green"/>
+                <w:rPrChange w:id="1047" w:author="Yonatan Zohar" w:date="2024-03-03T14:51:00Z">
+                  <w:rPr/>
+                </w:rPrChange>
+              </w:rPr>
               <w:t>8</w:t>
             </w:r>
           </w:p>
@@ -21473,12 +22361,24 @@
           <w:p>
             <w:pPr>
               <w:rPr>
-                <w:lang w:val="en-US"/>
-              </w:rPr>
-            </w:pPr>
-            <w:r>
-              <w:rPr>
-                <w:lang w:val="en-US"/>
+                <w:highlight w:val="green"/>
+                <w:lang w:val="en-US"/>
+                <w:rPrChange w:id="1048" w:author="Yonatan Zohar" w:date="2024-03-03T14:51:00Z">
+                  <w:rPr>
+                    <w:lang w:val="en-US"/>
+                  </w:rPr>
+                </w:rPrChange>
+              </w:rPr>
+            </w:pPr>
+            <w:r>
+              <w:rPr>
+                <w:highlight w:val="green"/>
+                <w:lang w:val="en-US"/>
+                <w:rPrChange w:id="1049" w:author="Yonatan Zohar" w:date="2024-03-03T14:51:00Z">
+                  <w:rPr>
+                    <w:lang w:val="en-US"/>
+                  </w:rPr>
+                </w:rPrChange>
               </w:rPr>
               <w:t>SPARE</w:t>
             </w:r>
@@ -21491,12 +22391,24 @@
           <w:p>
             <w:pPr>
               <w:rPr>
-                <w:lang w:val="en-US"/>
-              </w:rPr>
-            </w:pPr>
-            <w:r>
-              <w:rPr>
-                <w:lang w:val="en-US"/>
+                <w:highlight w:val="green"/>
+                <w:lang w:val="en-US"/>
+                <w:rPrChange w:id="1050" w:author="Yonatan Zohar" w:date="2024-03-03T14:51:00Z">
+                  <w:rPr>
+                    <w:lang w:val="en-US"/>
+                  </w:rPr>
+                </w:rPrChange>
+              </w:rPr>
+            </w:pPr>
+            <w:r>
+              <w:rPr>
+                <w:highlight w:val="green"/>
+                <w:lang w:val="en-US"/>
+                <w:rPrChange w:id="1051" w:author="Yonatan Zohar" w:date="2024-03-03T14:51:00Z">
+                  <w:rPr>
+                    <w:lang w:val="en-US"/>
+                  </w:rPr>
+                </w:rPrChange>
               </w:rPr>
               <w:t>R-W</w:t>
             </w:r>
@@ -21509,7 +22421,13 @@
           <w:p>
             <w:pPr>
               <w:rPr>
-                <w:lang w:val="en-US"/>
+                <w:highlight w:val="green"/>
+                <w:lang w:val="en-US"/>
+                <w:rPrChange w:id="1052" w:author="Yonatan Zohar" w:date="2024-03-03T14:51:00Z">
+                  <w:rPr>
+                    <w:lang w:val="en-US"/>
+                  </w:rPr>
+                </w:rPrChange>
               </w:rPr>
             </w:pPr>
           </w:p>
@@ -21521,12 +22439,24 @@
           <w:p>
             <w:pPr>
               <w:rPr>
-                <w:lang w:val="en-US"/>
-              </w:rPr>
-            </w:pPr>
-            <w:r>
-              <w:rPr>
-                <w:lang w:val="en-US"/>
+                <w:highlight w:val="green"/>
+                <w:lang w:val="en-US"/>
+                <w:rPrChange w:id="1053" w:author="Yonatan Zohar" w:date="2024-03-03T14:51:00Z">
+                  <w:rPr>
+                    <w:lang w:val="en-US"/>
+                  </w:rPr>
+                </w:rPrChange>
+              </w:rPr>
+            </w:pPr>
+            <w:r>
+              <w:rPr>
+                <w:highlight w:val="green"/>
+                <w:lang w:val="en-US"/>
+                <w:rPrChange w:id="1054" w:author="Yonatan Zohar" w:date="2024-03-03T14:51:00Z">
+                  <w:rPr>
+                    <w:lang w:val="en-US"/>
+                  </w:rPr>
+                </w:rPrChange>
               </w:rPr>
               <w:t>Set to ‘0’</w:t>
             </w:r>
@@ -21542,7 +22472,21 @@
             <w:tcW w:w="908" w:type="dxa"/>
           </w:tcPr>
           <w:p>
-            <w:r>
+            <w:pPr>
+              <w:rPr>
+                <w:highlight w:val="green"/>
+                <w:rPrChange w:id="1055" w:author="Yonatan Zohar" w:date="2024-03-03T14:51:00Z">
+                  <w:rPr/>
+                </w:rPrChange>
+              </w:rPr>
+            </w:pPr>
+            <w:r>
+              <w:rPr>
+                <w:highlight w:val="green"/>
+                <w:rPrChange w:id="1056" w:author="Yonatan Zohar" w:date="2024-03-03T14:51:00Z">
+                  <w:rPr/>
+                </w:rPrChange>
+              </w:rPr>
               <w:t>7:0</w:t>
             </w:r>
           </w:p>
@@ -21552,7 +22496,21 @@
             <w:tcW w:w="3746" w:type="dxa"/>
           </w:tcPr>
           <w:p>
-            <w:r>
+            <w:pPr>
+              <w:rPr>
+                <w:highlight w:val="green"/>
+                <w:rPrChange w:id="1057" w:author="Yonatan Zohar" w:date="2024-03-03T14:51:00Z">
+                  <w:rPr/>
+                </w:rPrChange>
+              </w:rPr>
+            </w:pPr>
+            <w:r>
+              <w:rPr>
+                <w:highlight w:val="green"/>
+                <w:rPrChange w:id="1058" w:author="Yonatan Zohar" w:date="2024-03-03T14:51:00Z">
+                  <w:rPr/>
+                </w:rPrChange>
+              </w:rPr>
               <w:t>FAN 2 PWM</w:t>
             </w:r>
           </w:p>
@@ -21562,7 +22520,21 @@
             <w:tcW w:w="703" w:type="dxa"/>
           </w:tcPr>
           <w:p>
-            <w:r>
+            <w:pPr>
+              <w:rPr>
+                <w:highlight w:val="green"/>
+                <w:rPrChange w:id="1059" w:author="Yonatan Zohar" w:date="2024-03-03T14:51:00Z">
+                  <w:rPr/>
+                </w:rPrChange>
+              </w:rPr>
+            </w:pPr>
+            <w:r>
+              <w:rPr>
+                <w:highlight w:val="green"/>
+                <w:rPrChange w:id="1060" w:author="Yonatan Zohar" w:date="2024-03-03T14:51:00Z">
+                  <w:rPr/>
+                </w:rPrChange>
+              </w:rPr>
               <w:t>R-W</w:t>
             </w:r>
           </w:p>
@@ -21574,7 +22546,13 @@
           <w:p>
             <w:pPr>
               <w:rPr>
-                <w:lang w:val="en-US"/>
+                <w:highlight w:val="green"/>
+                <w:lang w:val="en-US"/>
+                <w:rPrChange w:id="1061" w:author="Yonatan Zohar" w:date="2024-03-03T14:51:00Z">
+                  <w:rPr>
+                    <w:lang w:val="en-US"/>
+                  </w:rPr>
+                </w:rPrChange>
               </w:rPr>
             </w:pPr>
           </w:p>
@@ -21584,7 +22562,21 @@
             <w:tcW w:w="3340" w:type="dxa"/>
           </w:tcPr>
           <w:p>
-            <w:r>
+            <w:pPr>
+              <w:rPr>
+                <w:highlight w:val="green"/>
+                <w:rPrChange w:id="1062" w:author="Yonatan Zohar" w:date="2024-03-03T14:51:00Z">
+                  <w:rPr/>
+                </w:rPrChange>
+              </w:rPr>
+            </w:pPr>
+            <w:r>
+              <w:rPr>
+                <w:highlight w:val="green"/>
+                <w:rPrChange w:id="1063" w:author="Yonatan Zohar" w:date="2024-03-03T14:51:00Z">
+                  <w:rPr/>
+                </w:rPrChange>
+              </w:rPr>
               <w:t>PWM Freq=1KHz</w:t>
             </w:r>
           </w:p>
@@ -21593,40 +22585,90 @@
     </w:tbl>
     <w:p>
       <w:r>
+        <w:rPr>
+          <w:highlight w:val="green"/>
+          <w:rPrChange w:id="1064" w:author="Yonatan Zohar" w:date="2024-03-03T14:51:00Z">
+            <w:rPr/>
+          </w:rPrChange>
+        </w:rPr>
         <w:t>PWM is 0-255 (0 = no PWM, 255=Full PWM 100%).</w:t>
       </w:r>
     </w:p>
     <w:p>
       <w:pPr>
         <w:pStyle w:val="Heading3"/>
+        <w:rPr>
+          <w:highlight w:val="green"/>
+          <w:lang w:val="en-US"/>
+          <w:rPrChange w:id="1065" w:author="Yonatan Zohar" w:date="2024-03-03T14:53:00Z">
+            <w:rPr/>
+          </w:rPrChange>
+        </w:rPr>
       </w:pPr>
       <w:r>
+        <w:rPr>
+          <w:highlight w:val="green"/>
+          <w:rPrChange w:id="1066" w:author="Yonatan Zohar" w:date="2024-03-03T14:51:00Z">
+            <w:rPr/>
+          </w:rPrChange>
+        </w:rPr>
         <w:t>FPGA SYNC DELAY TIME</w:t>
       </w:r>
+      <w:ins w:id="1067" w:author="Yonatan Zohar" w:date="2024-03-03T14:53:00Z">
+        <w:r>
+          <w:rPr>
+            <w:highlight w:val="green"/>
+            <w:lang w:val="en-US"/>
+          </w:rPr>
+          <w:t xml:space="preserve"> </w:t>
+        </w:r>
+        <w:r>
+          <w:rPr>
+            <w:highlight w:val="red"/>
+            <w:lang w:val="en-US"/>
+            <w:rPrChange w:id="1068" w:author="Yonatan Zohar" w:date="2024-03-03T14:53:00Z">
+              <w:rPr>
+                <w:highlight w:val="green"/>
+                <w:lang w:val="en-US"/>
+              </w:rPr>
+            </w:rPrChange>
+          </w:rPr>
+          <w:t>- REMOVE???</w:t>
+        </w:r>
+      </w:ins>
     </w:p>
     <w:p>
       <w:pPr>
         <w:rPr>
+          <w:highlight w:val="green"/>
           <w:lang w:val="en-US"/>
+          <w:rPrChange w:id="1069" w:author="Yonatan Zohar" w:date="2024-03-03T14:51:00Z">
+            <w:rPr>
+              <w:lang w:val="en-US"/>
+            </w:rPr>
+          </w:rPrChange>
         </w:rPr>
       </w:pPr>
       <w:r>
         <w:rPr>
+          <w:highlight w:val="green"/>
           <w:lang w:val="en-US"/>
+          <w:rPrChange w:id="1070" w:author="Yonatan Zohar" w:date="2024-03-03T14:51:00Z">
+            <w:rPr>
+              <w:lang w:val="en-US"/>
+            </w:rPr>
+          </w:rPrChange>
         </w:rPr>
-        <w:t xml:space="preserve">Address: </w:t>
+        <w:t>Address: 0x</w:t>
       </w:r>
       <w:r>
         <w:rPr>
-          <w:lang w:val="en-US"/>
+          <w:highlight w:val="green"/>
+          <w:rPrChange w:id="1071" w:author="Yonatan Zohar" w:date="2024-03-03T14:51:00Z">
+            <w:rPr/>
+          </w:rPrChange>
         </w:rPr>
-        <w:t>0x</w:t>
-      </w:r>
-      <w:r>
-        <w:t>1</w:t>
-      </w:r>
-      <w:r>
-        <w:t>A</w:t>
+        <w:t>1A</w:t>
       </w:r>
     </w:p>
     <w:tbl>
@@ -21651,12 +22693,24 @@
           <w:p>
             <w:pPr>
               <w:rPr>
-                <w:lang w:val="en-US"/>
-              </w:rPr>
-            </w:pPr>
-            <w:r>
-              <w:rPr>
-                <w:lang w:val="en-US"/>
+                <w:highlight w:val="green"/>
+                <w:lang w:val="en-US"/>
+                <w:rPrChange w:id="1072" w:author="Yonatan Zohar" w:date="2024-03-03T14:51:00Z">
+                  <w:rPr>
+                    <w:lang w:val="en-US"/>
+                  </w:rPr>
+                </w:rPrChange>
+              </w:rPr>
+            </w:pPr>
+            <w:r>
+              <w:rPr>
+                <w:highlight w:val="green"/>
+                <w:lang w:val="en-US"/>
+                <w:rPrChange w:id="1073" w:author="Yonatan Zohar" w:date="2024-03-03T14:51:00Z">
+                  <w:rPr>
+                    <w:lang w:val="en-US"/>
+                  </w:rPr>
+                </w:rPrChange>
               </w:rPr>
               <w:t>Bit</w:t>
             </w:r>
@@ -21670,12 +22724,24 @@
           <w:p>
             <w:pPr>
               <w:rPr>
-                <w:lang w:val="en-US"/>
-              </w:rPr>
-            </w:pPr>
-            <w:r>
-              <w:rPr>
-                <w:lang w:val="en-US"/>
+                <w:highlight w:val="green"/>
+                <w:lang w:val="en-US"/>
+                <w:rPrChange w:id="1074" w:author="Yonatan Zohar" w:date="2024-03-03T14:51:00Z">
+                  <w:rPr>
+                    <w:lang w:val="en-US"/>
+                  </w:rPr>
+                </w:rPrChange>
+              </w:rPr>
+            </w:pPr>
+            <w:r>
+              <w:rPr>
+                <w:highlight w:val="green"/>
+                <w:lang w:val="en-US"/>
+                <w:rPrChange w:id="1075" w:author="Yonatan Zohar" w:date="2024-03-03T14:51:00Z">
+                  <w:rPr>
+                    <w:lang w:val="en-US"/>
+                  </w:rPr>
+                </w:rPrChange>
               </w:rPr>
               <w:t>Field</w:t>
             </w:r>
@@ -21689,12 +22755,24 @@
           <w:p>
             <w:pPr>
               <w:rPr>
-                <w:lang w:val="en-US"/>
-              </w:rPr>
-            </w:pPr>
-            <w:r>
-              <w:rPr>
-                <w:lang w:val="en-US"/>
+                <w:highlight w:val="green"/>
+                <w:lang w:val="en-US"/>
+                <w:rPrChange w:id="1076" w:author="Yonatan Zohar" w:date="2024-03-03T14:51:00Z">
+                  <w:rPr>
+                    <w:lang w:val="en-US"/>
+                  </w:rPr>
+                </w:rPrChange>
+              </w:rPr>
+            </w:pPr>
+            <w:r>
+              <w:rPr>
+                <w:highlight w:val="green"/>
+                <w:lang w:val="en-US"/>
+                <w:rPrChange w:id="1077" w:author="Yonatan Zohar" w:date="2024-03-03T14:51:00Z">
+                  <w:rPr>
+                    <w:lang w:val="en-US"/>
+                  </w:rPr>
+                </w:rPrChange>
               </w:rPr>
               <w:t>Type</w:t>
             </w:r>
@@ -21708,12 +22786,24 @@
           <w:p>
             <w:pPr>
               <w:rPr>
-                <w:lang w:val="en-US"/>
-              </w:rPr>
-            </w:pPr>
-            <w:r>
-              <w:rPr>
-                <w:lang w:val="en-US"/>
+                <w:highlight w:val="green"/>
+                <w:lang w:val="en-US"/>
+                <w:rPrChange w:id="1078" w:author="Yonatan Zohar" w:date="2024-03-03T14:51:00Z">
+                  <w:rPr>
+                    <w:lang w:val="en-US"/>
+                  </w:rPr>
+                </w:rPrChange>
+              </w:rPr>
+            </w:pPr>
+            <w:r>
+              <w:rPr>
+                <w:highlight w:val="green"/>
+                <w:lang w:val="en-US"/>
+                <w:rPrChange w:id="1079" w:author="Yonatan Zohar" w:date="2024-03-03T14:51:00Z">
+                  <w:rPr>
+                    <w:lang w:val="en-US"/>
+                  </w:rPr>
+                </w:rPrChange>
               </w:rPr>
               <w:t xml:space="preserve">Encoding\reset </w:t>
             </w:r>
@@ -21727,12 +22817,24 @@
           <w:p>
             <w:pPr>
               <w:rPr>
-                <w:lang w:val="en-US"/>
-              </w:rPr>
-            </w:pPr>
-            <w:r>
-              <w:rPr>
-                <w:lang w:val="en-US"/>
+                <w:highlight w:val="green"/>
+                <w:lang w:val="en-US"/>
+                <w:rPrChange w:id="1080" w:author="Yonatan Zohar" w:date="2024-03-03T14:51:00Z">
+                  <w:rPr>
+                    <w:lang w:val="en-US"/>
+                  </w:rPr>
+                </w:rPrChange>
+              </w:rPr>
+            </w:pPr>
+            <w:r>
+              <w:rPr>
+                <w:highlight w:val="green"/>
+                <w:lang w:val="en-US"/>
+                <w:rPrChange w:id="1081" w:author="Yonatan Zohar" w:date="2024-03-03T14:51:00Z">
+                  <w:rPr>
+                    <w:lang w:val="en-US"/>
+                  </w:rPr>
+                </w:rPrChange>
               </w:rPr>
               <w:t>Description</w:t>
             </w:r>
@@ -21748,13 +22850,33 @@
             <w:tcW w:w="908" w:type="dxa"/>
           </w:tcPr>
           <w:p>
-            <w:r>
-              <w:rPr>
-                <w:lang w:val="en-US"/>
+            <w:pPr>
+              <w:rPr>
+                <w:highlight w:val="green"/>
+                <w:rPrChange w:id="1082" w:author="Yonatan Zohar" w:date="2024-03-03T14:51:00Z">
+                  <w:rPr/>
+                </w:rPrChange>
+              </w:rPr>
+            </w:pPr>
+            <w:r>
+              <w:rPr>
+                <w:highlight w:val="green"/>
+                <w:lang w:val="en-US"/>
+                <w:rPrChange w:id="1083" w:author="Yonatan Zohar" w:date="2024-03-03T14:51:00Z">
+                  <w:rPr>
+                    <w:lang w:val="en-US"/>
+                  </w:rPr>
+                </w:rPrChange>
               </w:rPr>
               <w:t>31:</w:t>
             </w:r>
             <w:r>
+              <w:rPr>
+                <w:highlight w:val="green"/>
+                <w:rPrChange w:id="1084" w:author="Yonatan Zohar" w:date="2024-03-03T14:51:00Z">
+                  <w:rPr/>
+                </w:rPrChange>
+              </w:rPr>
               <w:t>16</w:t>
             </w:r>
           </w:p>
@@ -21766,12 +22888,24 @@
           <w:p>
             <w:pPr>
               <w:rPr>
-                <w:lang w:val="en-US"/>
-              </w:rPr>
-            </w:pPr>
-            <w:r>
-              <w:rPr>
-                <w:lang w:val="en-US"/>
+                <w:highlight w:val="green"/>
+                <w:lang w:val="en-US"/>
+                <w:rPrChange w:id="1085" w:author="Yonatan Zohar" w:date="2024-03-03T14:51:00Z">
+                  <w:rPr>
+                    <w:lang w:val="en-US"/>
+                  </w:rPr>
+                </w:rPrChange>
+              </w:rPr>
+            </w:pPr>
+            <w:r>
+              <w:rPr>
+                <w:highlight w:val="green"/>
+                <w:lang w:val="en-US"/>
+                <w:rPrChange w:id="1086" w:author="Yonatan Zohar" w:date="2024-03-03T14:51:00Z">
+                  <w:rPr>
+                    <w:lang w:val="en-US"/>
+                  </w:rPr>
+                </w:rPrChange>
               </w:rPr>
               <w:t>SPARE</w:t>
             </w:r>
@@ -21784,12 +22918,24 @@
           <w:p>
             <w:pPr>
               <w:rPr>
-                <w:lang w:val="en-US"/>
-              </w:rPr>
-            </w:pPr>
-            <w:r>
-              <w:rPr>
-                <w:lang w:val="en-US"/>
+                <w:highlight w:val="green"/>
+                <w:lang w:val="en-US"/>
+                <w:rPrChange w:id="1087" w:author="Yonatan Zohar" w:date="2024-03-03T14:51:00Z">
+                  <w:rPr>
+                    <w:lang w:val="en-US"/>
+                  </w:rPr>
+                </w:rPrChange>
+              </w:rPr>
+            </w:pPr>
+            <w:r>
+              <w:rPr>
+                <w:highlight w:val="green"/>
+                <w:lang w:val="en-US"/>
+                <w:rPrChange w:id="1088" w:author="Yonatan Zohar" w:date="2024-03-03T14:51:00Z">
+                  <w:rPr>
+                    <w:lang w:val="en-US"/>
+                  </w:rPr>
+                </w:rPrChange>
               </w:rPr>
               <w:t>R-W</w:t>
             </w:r>
@@ -21799,7 +22945,16 @@
           <w:tcPr>
             <w:tcW w:w="1759" w:type="dxa"/>
           </w:tcPr>
-          <w:p/>
+          <w:p>
+            <w:pPr>
+              <w:rPr>
+                <w:highlight w:val="green"/>
+                <w:rPrChange w:id="1089" w:author="Yonatan Zohar" w:date="2024-03-03T14:51:00Z">
+                  <w:rPr/>
+                </w:rPrChange>
+              </w:rPr>
+            </w:pPr>
+          </w:p>
         </w:tc>
         <w:tc>
           <w:tcPr>
@@ -21808,12 +22963,24 @@
           <w:p>
             <w:pPr>
               <w:rPr>
-                <w:lang w:val="en-US"/>
-              </w:rPr>
-            </w:pPr>
-            <w:r>
-              <w:rPr>
-                <w:lang w:val="en-US"/>
+                <w:highlight w:val="green"/>
+                <w:lang w:val="en-US"/>
+                <w:rPrChange w:id="1090" w:author="Yonatan Zohar" w:date="2024-03-03T14:51:00Z">
+                  <w:rPr>
+                    <w:lang w:val="en-US"/>
+                  </w:rPr>
+                </w:rPrChange>
+              </w:rPr>
+            </w:pPr>
+            <w:r>
+              <w:rPr>
+                <w:highlight w:val="green"/>
+                <w:lang w:val="en-US"/>
+                <w:rPrChange w:id="1091" w:author="Yonatan Zohar" w:date="2024-03-03T14:51:00Z">
+                  <w:rPr>
+                    <w:lang w:val="en-US"/>
+                  </w:rPr>
+                </w:rPrChange>
               </w:rPr>
               <w:t>Set to ‘0’</w:t>
             </w:r>
@@ -21829,7 +22996,21 @@
             <w:tcW w:w="908" w:type="dxa"/>
           </w:tcPr>
           <w:p>
-            <w:r>
+            <w:pPr>
+              <w:rPr>
+                <w:highlight w:val="green"/>
+                <w:rPrChange w:id="1092" w:author="Yonatan Zohar" w:date="2024-03-03T14:51:00Z">
+                  <w:rPr/>
+                </w:rPrChange>
+              </w:rPr>
+            </w:pPr>
+            <w:r>
+              <w:rPr>
+                <w:highlight w:val="green"/>
+                <w:rPrChange w:id="1093" w:author="Yonatan Zohar" w:date="2024-03-03T14:51:00Z">
+                  <w:rPr/>
+                </w:rPrChange>
+              </w:rPr>
               <w:t>15:0</w:t>
             </w:r>
           </w:p>
@@ -21839,7 +23020,21 @@
             <w:tcW w:w="3746" w:type="dxa"/>
           </w:tcPr>
           <w:p>
-            <w:r>
+            <w:pPr>
+              <w:rPr>
+                <w:highlight w:val="green"/>
+                <w:rPrChange w:id="1094" w:author="Yonatan Zohar" w:date="2024-03-03T14:51:00Z">
+                  <w:rPr/>
+                </w:rPrChange>
+              </w:rPr>
+            </w:pPr>
+            <w:r>
+              <w:rPr>
+                <w:highlight w:val="green"/>
+                <w:rPrChange w:id="1095" w:author="Yonatan Zohar" w:date="2024-03-03T14:51:00Z">
+                  <w:rPr/>
+                </w:rPrChange>
+              </w:rPr>
               <w:t>FPGA_SYNC_DELAY_TIME</w:t>
             </w:r>
           </w:p>
@@ -21849,7 +23044,21 @@
             <w:tcW w:w="703" w:type="dxa"/>
           </w:tcPr>
           <w:p>
-            <w:r>
+            <w:pPr>
+              <w:rPr>
+                <w:highlight w:val="green"/>
+                <w:rPrChange w:id="1096" w:author="Yonatan Zohar" w:date="2024-03-03T14:51:00Z">
+                  <w:rPr/>
+                </w:rPrChange>
+              </w:rPr>
+            </w:pPr>
+            <w:r>
+              <w:rPr>
+                <w:highlight w:val="green"/>
+                <w:rPrChange w:id="1097" w:author="Yonatan Zohar" w:date="2024-03-03T14:51:00Z">
+                  <w:rPr/>
+                </w:rPrChange>
+              </w:rPr>
               <w:t>R-W</w:t>
             </w:r>
           </w:p>
@@ -21861,7 +23070,13 @@
           <w:p>
             <w:pPr>
               <w:rPr>
-                <w:lang w:val="en-US"/>
+                <w:highlight w:val="green"/>
+                <w:lang w:val="en-US"/>
+                <w:rPrChange w:id="1098" w:author="Yonatan Zohar" w:date="2024-03-03T14:51:00Z">
+                  <w:rPr>
+                    <w:lang w:val="en-US"/>
+                  </w:rPr>
+                </w:rPrChange>
               </w:rPr>
             </w:pPr>
           </w:p>
@@ -21871,11 +23086,31 @@
             <w:tcW w:w="3340" w:type="dxa"/>
           </w:tcPr>
           <w:p>
-            <w:r>
+            <w:pPr>
+              <w:rPr>
+                <w:highlight w:val="green"/>
+                <w:rPrChange w:id="1099" w:author="Yonatan Zohar" w:date="2024-03-03T14:51:00Z">
+                  <w:rPr/>
+                </w:rPrChange>
+              </w:rPr>
+            </w:pPr>
+            <w:r>
+              <w:rPr>
+                <w:highlight w:val="green"/>
+                <w:rPrChange w:id="1100" w:author="Yonatan Zohar" w:date="2024-03-03T14:51:00Z">
+                  <w:rPr/>
+                </w:rPrChange>
+              </w:rPr>
               <w:t xml:space="preserve">Sync signal delay in </w:t>
             </w:r>
             <w:proofErr w:type="spellStart"/>
             <w:r>
+              <w:rPr>
+                <w:highlight w:val="green"/>
+                <w:rPrChange w:id="1101" w:author="Yonatan Zohar" w:date="2024-03-03T14:51:00Z">
+                  <w:rPr/>
+                </w:rPrChange>
+              </w:rPr>
               <w:t>uSec</w:t>
             </w:r>
             <w:proofErr w:type="spellEnd"/>
@@ -21883,38 +23118,77 @@
         </w:tc>
       </w:tr>
     </w:tbl>
-    <w:p/>
+    <w:p>
+      <w:pPr>
+        <w:rPr>
+          <w:highlight w:val="green"/>
+          <w:rPrChange w:id="1102" w:author="Yonatan Zohar" w:date="2024-03-03T14:51:00Z">
+            <w:rPr/>
+          </w:rPrChange>
+        </w:rPr>
+      </w:pPr>
+    </w:p>
     <w:p>
       <w:pPr>
         <w:pStyle w:val="Heading3"/>
+        <w:rPr>
+          <w:highlight w:val="green"/>
+          <w:rPrChange w:id="1103" w:author="Yonatan Zohar" w:date="2024-03-03T14:51:00Z">
+            <w:rPr/>
+          </w:rPrChange>
+        </w:rPr>
       </w:pPr>
       <w:r>
+        <w:rPr>
+          <w:highlight w:val="green"/>
+          <w:rPrChange w:id="1104" w:author="Yonatan Zohar" w:date="2024-03-03T14:51:00Z">
+            <w:rPr/>
+          </w:rPrChange>
+        </w:rPr>
         <w:t>FPGA SYNC TIME</w:t>
       </w:r>
+      <w:ins w:id="1105" w:author="Yonatan Zohar" w:date="2024-03-03T14:53:00Z">
+        <w:r>
+          <w:rPr>
+            <w:highlight w:val="red"/>
+            <w:lang w:val="en-US"/>
+          </w:rPr>
+          <w:t>- REMOVE???</w:t>
+        </w:r>
+      </w:ins>
     </w:p>
     <w:p>
       <w:pPr>
         <w:rPr>
+          <w:highlight w:val="green"/>
           <w:lang w:val="en-US"/>
+          <w:rPrChange w:id="1106" w:author="Yonatan Zohar" w:date="2024-03-03T14:51:00Z">
+            <w:rPr>
+              <w:lang w:val="en-US"/>
+            </w:rPr>
+          </w:rPrChange>
         </w:rPr>
       </w:pPr>
       <w:r>
         <w:rPr>
+          <w:highlight w:val="green"/>
           <w:lang w:val="en-US"/>
+          <w:rPrChange w:id="1107" w:author="Yonatan Zohar" w:date="2024-03-03T14:51:00Z">
+            <w:rPr>
+              <w:lang w:val="en-US"/>
+            </w:rPr>
+          </w:rPrChange>
         </w:rPr>
-        <w:t xml:space="preserve">Address: </w:t>
+        <w:t>Address: 0x</w:t>
       </w:r>
       <w:r>
         <w:rPr>
-          <w:lang w:val="en-US"/>
+          <w:highlight w:val="green"/>
+          <w:rPrChange w:id="1108" w:author="Yonatan Zohar" w:date="2024-03-03T14:51:00Z">
+            <w:rPr/>
+          </w:rPrChange>
         </w:rPr>
-        <w:t>0x</w:t>
-      </w:r>
-      <w:r>
-        <w:t>1</w:t>
-      </w:r>
-      <w:r>
-        <w:t>B</w:t>
+        <w:t>1B</w:t>
       </w:r>
     </w:p>
     <w:tbl>
@@ -21939,12 +23213,24 @@
           <w:p>
             <w:pPr>
               <w:rPr>
-                <w:lang w:val="en-US"/>
-              </w:rPr>
-            </w:pPr>
-            <w:r>
-              <w:rPr>
-                <w:lang w:val="en-US"/>
+                <w:highlight w:val="green"/>
+                <w:lang w:val="en-US"/>
+                <w:rPrChange w:id="1109" w:author="Yonatan Zohar" w:date="2024-03-03T14:51:00Z">
+                  <w:rPr>
+                    <w:lang w:val="en-US"/>
+                  </w:rPr>
+                </w:rPrChange>
+              </w:rPr>
+            </w:pPr>
+            <w:r>
+              <w:rPr>
+                <w:highlight w:val="green"/>
+                <w:lang w:val="en-US"/>
+                <w:rPrChange w:id="1110" w:author="Yonatan Zohar" w:date="2024-03-03T14:51:00Z">
+                  <w:rPr>
+                    <w:lang w:val="en-US"/>
+                  </w:rPr>
+                </w:rPrChange>
               </w:rPr>
               <w:t>Bit</w:t>
             </w:r>
@@ -21958,12 +23244,24 @@
           <w:p>
             <w:pPr>
               <w:rPr>
-                <w:lang w:val="en-US"/>
-              </w:rPr>
-            </w:pPr>
-            <w:r>
-              <w:rPr>
-                <w:lang w:val="en-US"/>
+                <w:highlight w:val="green"/>
+                <w:lang w:val="en-US"/>
+                <w:rPrChange w:id="1111" w:author="Yonatan Zohar" w:date="2024-03-03T14:51:00Z">
+                  <w:rPr>
+                    <w:lang w:val="en-US"/>
+                  </w:rPr>
+                </w:rPrChange>
+              </w:rPr>
+            </w:pPr>
+            <w:r>
+              <w:rPr>
+                <w:highlight w:val="green"/>
+                <w:lang w:val="en-US"/>
+                <w:rPrChange w:id="1112" w:author="Yonatan Zohar" w:date="2024-03-03T14:51:00Z">
+                  <w:rPr>
+                    <w:lang w:val="en-US"/>
+                  </w:rPr>
+                </w:rPrChange>
               </w:rPr>
               <w:t>Field</w:t>
             </w:r>
@@ -21977,12 +23275,24 @@
           <w:p>
             <w:pPr>
               <w:rPr>
-                <w:lang w:val="en-US"/>
-              </w:rPr>
-            </w:pPr>
-            <w:r>
-              <w:rPr>
-                <w:lang w:val="en-US"/>
+                <w:highlight w:val="green"/>
+                <w:lang w:val="en-US"/>
+                <w:rPrChange w:id="1113" w:author="Yonatan Zohar" w:date="2024-03-03T14:51:00Z">
+                  <w:rPr>
+                    <w:lang w:val="en-US"/>
+                  </w:rPr>
+                </w:rPrChange>
+              </w:rPr>
+            </w:pPr>
+            <w:r>
+              <w:rPr>
+                <w:highlight w:val="green"/>
+                <w:lang w:val="en-US"/>
+                <w:rPrChange w:id="1114" w:author="Yonatan Zohar" w:date="2024-03-03T14:51:00Z">
+                  <w:rPr>
+                    <w:lang w:val="en-US"/>
+                  </w:rPr>
+                </w:rPrChange>
               </w:rPr>
               <w:t>Type</w:t>
             </w:r>
@@ -21996,12 +23306,24 @@
           <w:p>
             <w:pPr>
               <w:rPr>
-                <w:lang w:val="en-US"/>
-              </w:rPr>
-            </w:pPr>
-            <w:r>
-              <w:rPr>
-                <w:lang w:val="en-US"/>
+                <w:highlight w:val="green"/>
+                <w:lang w:val="en-US"/>
+                <w:rPrChange w:id="1115" w:author="Yonatan Zohar" w:date="2024-03-03T14:51:00Z">
+                  <w:rPr>
+                    <w:lang w:val="en-US"/>
+                  </w:rPr>
+                </w:rPrChange>
+              </w:rPr>
+            </w:pPr>
+            <w:r>
+              <w:rPr>
+                <w:highlight w:val="green"/>
+                <w:lang w:val="en-US"/>
+                <w:rPrChange w:id="1116" w:author="Yonatan Zohar" w:date="2024-03-03T14:51:00Z">
+                  <w:rPr>
+                    <w:lang w:val="en-US"/>
+                  </w:rPr>
+                </w:rPrChange>
               </w:rPr>
               <w:t xml:space="preserve">Encoding\reset </w:t>
             </w:r>
@@ -22015,12 +23337,24 @@
           <w:p>
             <w:pPr>
               <w:rPr>
-                <w:lang w:val="en-US"/>
-              </w:rPr>
-            </w:pPr>
-            <w:r>
-              <w:rPr>
-                <w:lang w:val="en-US"/>
+                <w:highlight w:val="green"/>
+                <w:lang w:val="en-US"/>
+                <w:rPrChange w:id="1117" w:author="Yonatan Zohar" w:date="2024-03-03T14:51:00Z">
+                  <w:rPr>
+                    <w:lang w:val="en-US"/>
+                  </w:rPr>
+                </w:rPrChange>
+              </w:rPr>
+            </w:pPr>
+            <w:r>
+              <w:rPr>
+                <w:highlight w:val="green"/>
+                <w:lang w:val="en-US"/>
+                <w:rPrChange w:id="1118" w:author="Yonatan Zohar" w:date="2024-03-03T14:51:00Z">
+                  <w:rPr>
+                    <w:lang w:val="en-US"/>
+                  </w:rPr>
+                </w:rPrChange>
               </w:rPr>
               <w:t>Description</w:t>
             </w:r>
@@ -22036,13 +23370,33 @@
             <w:tcW w:w="908" w:type="dxa"/>
           </w:tcPr>
           <w:p>
-            <w:r>
-              <w:rPr>
-                <w:lang w:val="en-US"/>
+            <w:pPr>
+              <w:rPr>
+                <w:highlight w:val="green"/>
+                <w:rPrChange w:id="1119" w:author="Yonatan Zohar" w:date="2024-03-03T14:51:00Z">
+                  <w:rPr/>
+                </w:rPrChange>
+              </w:rPr>
+            </w:pPr>
+            <w:r>
+              <w:rPr>
+                <w:highlight w:val="green"/>
+                <w:lang w:val="en-US"/>
+                <w:rPrChange w:id="1120" w:author="Yonatan Zohar" w:date="2024-03-03T14:51:00Z">
+                  <w:rPr>
+                    <w:lang w:val="en-US"/>
+                  </w:rPr>
+                </w:rPrChange>
               </w:rPr>
               <w:t>31:</w:t>
             </w:r>
             <w:r>
+              <w:rPr>
+                <w:highlight w:val="green"/>
+                <w:rPrChange w:id="1121" w:author="Yonatan Zohar" w:date="2024-03-03T14:51:00Z">
+                  <w:rPr/>
+                </w:rPrChange>
+              </w:rPr>
               <w:t>16</w:t>
             </w:r>
           </w:p>
@@ -22054,12 +23408,24 @@
           <w:p>
             <w:pPr>
               <w:rPr>
-                <w:lang w:val="en-US"/>
-              </w:rPr>
-            </w:pPr>
-            <w:r>
-              <w:rPr>
-                <w:lang w:val="en-US"/>
+                <w:highlight w:val="green"/>
+                <w:lang w:val="en-US"/>
+                <w:rPrChange w:id="1122" w:author="Yonatan Zohar" w:date="2024-03-03T14:51:00Z">
+                  <w:rPr>
+                    <w:lang w:val="en-US"/>
+                  </w:rPr>
+                </w:rPrChange>
+              </w:rPr>
+            </w:pPr>
+            <w:r>
+              <w:rPr>
+                <w:highlight w:val="green"/>
+                <w:lang w:val="en-US"/>
+                <w:rPrChange w:id="1123" w:author="Yonatan Zohar" w:date="2024-03-03T14:51:00Z">
+                  <w:rPr>
+                    <w:lang w:val="en-US"/>
+                  </w:rPr>
+                </w:rPrChange>
               </w:rPr>
               <w:t>SPARE</w:t>
             </w:r>
@@ -22072,12 +23438,24 @@
           <w:p>
             <w:pPr>
               <w:rPr>
-                <w:lang w:val="en-US"/>
-              </w:rPr>
-            </w:pPr>
-            <w:r>
-              <w:rPr>
-                <w:lang w:val="en-US"/>
+                <w:highlight w:val="green"/>
+                <w:lang w:val="en-US"/>
+                <w:rPrChange w:id="1124" w:author="Yonatan Zohar" w:date="2024-03-03T14:51:00Z">
+                  <w:rPr>
+                    <w:lang w:val="en-US"/>
+                  </w:rPr>
+                </w:rPrChange>
+              </w:rPr>
+            </w:pPr>
+            <w:r>
+              <w:rPr>
+                <w:highlight w:val="green"/>
+                <w:lang w:val="en-US"/>
+                <w:rPrChange w:id="1125" w:author="Yonatan Zohar" w:date="2024-03-03T14:51:00Z">
+                  <w:rPr>
+                    <w:lang w:val="en-US"/>
+                  </w:rPr>
+                </w:rPrChange>
               </w:rPr>
               <w:t>R-W</w:t>
             </w:r>
@@ -22090,7 +23468,13 @@
           <w:p>
             <w:pPr>
               <w:rPr>
-                <w:lang w:val="en-US"/>
+                <w:highlight w:val="green"/>
+                <w:lang w:val="en-US"/>
+                <w:rPrChange w:id="1126" w:author="Yonatan Zohar" w:date="2024-03-03T14:51:00Z">
+                  <w:rPr>
+                    <w:lang w:val="en-US"/>
+                  </w:rPr>
+                </w:rPrChange>
               </w:rPr>
             </w:pPr>
           </w:p>
@@ -22102,12 +23486,24 @@
           <w:p>
             <w:pPr>
               <w:rPr>
-                <w:lang w:val="en-US"/>
-              </w:rPr>
-            </w:pPr>
-            <w:r>
-              <w:rPr>
-                <w:lang w:val="en-US"/>
+                <w:highlight w:val="green"/>
+                <w:lang w:val="en-US"/>
+                <w:rPrChange w:id="1127" w:author="Yonatan Zohar" w:date="2024-03-03T14:51:00Z">
+                  <w:rPr>
+                    <w:lang w:val="en-US"/>
+                  </w:rPr>
+                </w:rPrChange>
+              </w:rPr>
+            </w:pPr>
+            <w:r>
+              <w:rPr>
+                <w:highlight w:val="green"/>
+                <w:lang w:val="en-US"/>
+                <w:rPrChange w:id="1128" w:author="Yonatan Zohar" w:date="2024-03-03T14:51:00Z">
+                  <w:rPr>
+                    <w:lang w:val="en-US"/>
+                  </w:rPr>
+                </w:rPrChange>
               </w:rPr>
               <w:t>Set to ‘0’</w:t>
             </w:r>
@@ -22123,7 +23519,21 @@
             <w:tcW w:w="908" w:type="dxa"/>
           </w:tcPr>
           <w:p>
-            <w:r>
+            <w:pPr>
+              <w:rPr>
+                <w:highlight w:val="green"/>
+                <w:rPrChange w:id="1129" w:author="Yonatan Zohar" w:date="2024-03-03T14:51:00Z">
+                  <w:rPr/>
+                </w:rPrChange>
+              </w:rPr>
+            </w:pPr>
+            <w:r>
+              <w:rPr>
+                <w:highlight w:val="green"/>
+                <w:rPrChange w:id="1130" w:author="Yonatan Zohar" w:date="2024-03-03T14:51:00Z">
+                  <w:rPr/>
+                </w:rPrChange>
+              </w:rPr>
               <w:t>15:0</w:t>
             </w:r>
           </w:p>
@@ -22133,7 +23543,21 @@
             <w:tcW w:w="3746" w:type="dxa"/>
           </w:tcPr>
           <w:p>
-            <w:r>
+            <w:pPr>
+              <w:rPr>
+                <w:highlight w:val="green"/>
+                <w:rPrChange w:id="1131" w:author="Yonatan Zohar" w:date="2024-03-03T14:51:00Z">
+                  <w:rPr/>
+                </w:rPrChange>
+              </w:rPr>
+            </w:pPr>
+            <w:r>
+              <w:rPr>
+                <w:highlight w:val="green"/>
+                <w:rPrChange w:id="1132" w:author="Yonatan Zohar" w:date="2024-03-03T14:51:00Z">
+                  <w:rPr/>
+                </w:rPrChange>
+              </w:rPr>
               <w:t>FPGA_SYNC_TIME</w:t>
             </w:r>
           </w:p>
@@ -22143,7 +23567,21 @@
             <w:tcW w:w="703" w:type="dxa"/>
           </w:tcPr>
           <w:p>
-            <w:r>
+            <w:pPr>
+              <w:rPr>
+                <w:highlight w:val="green"/>
+                <w:rPrChange w:id="1133" w:author="Yonatan Zohar" w:date="2024-03-03T14:51:00Z">
+                  <w:rPr/>
+                </w:rPrChange>
+              </w:rPr>
+            </w:pPr>
+            <w:r>
+              <w:rPr>
+                <w:highlight w:val="green"/>
+                <w:rPrChange w:id="1134" w:author="Yonatan Zohar" w:date="2024-03-03T14:51:00Z">
+                  <w:rPr/>
+                </w:rPrChange>
+              </w:rPr>
               <w:t>R-W</w:t>
             </w:r>
           </w:p>
@@ -22155,7 +23593,13 @@
           <w:p>
             <w:pPr>
               <w:rPr>
-                <w:lang w:val="en-US"/>
+                <w:highlight w:val="green"/>
+                <w:lang w:val="en-US"/>
+                <w:rPrChange w:id="1135" w:author="Yonatan Zohar" w:date="2024-03-03T14:51:00Z">
+                  <w:rPr>
+                    <w:lang w:val="en-US"/>
+                  </w:rPr>
+                </w:rPrChange>
               </w:rPr>
             </w:pPr>
           </w:p>
@@ -22166,10 +23610,22 @@
           </w:tcPr>
           <w:p>
             <w:r>
+              <w:rPr>
+                <w:highlight w:val="green"/>
+                <w:rPrChange w:id="1136" w:author="Yonatan Zohar" w:date="2024-03-03T14:51:00Z">
+                  <w:rPr/>
+                </w:rPrChange>
+              </w:rPr>
               <w:t xml:space="preserve">Length of sync signal in </w:t>
             </w:r>
             <w:proofErr w:type="spellStart"/>
             <w:r>
+              <w:rPr>
+                <w:highlight w:val="green"/>
+                <w:rPrChange w:id="1137" w:author="Yonatan Zohar" w:date="2024-03-03T14:51:00Z">
+                  <w:rPr/>
+                </w:rPrChange>
+              </w:rPr>
               <w:t>uSec</w:t>
             </w:r>
             <w:proofErr w:type="spellEnd"/>

</xml_diff>